<commit_message>
corrected alignment of words
</commit_message>
<xml_diff>
--- a/Project_Docs/PMP Drive Inspector - editable.docx
+++ b/Project_Docs/PMP Drive Inspector - editable.docx
@@ -1349,15 +1349,7 @@
           <w:szCs w:val="24"/>
           <w:lang w:val="en-US"/>
         </w:rPr>
-        <w:t>Tra</w:t>
-      </w:r>
-      <w:r>
-        <w:rPr>
-          <w:sz w:val="24"/>
-          <w:szCs w:val="24"/>
-          <w:lang w:val="en-US"/>
-        </w:rPr>
-        <w:t>cking Time Spent on Tasks</w:t>
+        <w:t>Tracking Time Spent on Tasks</w:t>
       </w:r>
       <w:r>
         <w:rPr>
@@ -1516,12 +1508,33 @@
     </w:p>
     <w:p>
       <w:pPr>
+        <w:pStyle w:val="Body2"/>
+      </w:pPr>
+    </w:p>
+    <w:p>
+      <w:pPr>
+        <w:pStyle w:val="Body2"/>
+      </w:pPr>
+    </w:p>
+    <w:p>
+      <w:pPr>
+        <w:pStyle w:val="Body2"/>
+      </w:pPr>
+    </w:p>
+    <w:p>
+      <w:pPr>
+        <w:pStyle w:val="Body2"/>
+      </w:pPr>
+    </w:p>
+    <w:p>
+      <w:pPr>
         <w:pStyle w:val="Heading"/>
       </w:pPr>
       <w:r>
         <w:rPr>
           <w:lang w:val="en-US"/>
         </w:rPr>
+        <w:lastRenderedPageBreak/>
         <w:t>Introduction</w:t>
       </w:r>
     </w:p>
@@ -1549,24 +1562,7 @@
           <w:szCs w:val="24"/>
           <w:lang w:val="en-US"/>
         </w:rPr>
-        <w:t xml:space="preserve">The Drive Inspector offers an easy, foolproof method for assignment markers to determine the amount and quality of contribution from members working in a group. The Drive Inspector </w:t>
-      </w:r>
-      <w:r>
-        <w:rPr>
-          <w:sz w:val="24"/>
-          <w:szCs w:val="24"/>
-          <w:lang w:val="en-US"/>
-        </w:rPr>
-        <w:t xml:space="preserve">differs from other tools, in a way such that it allows for documents on Google Drive to be inspected as </w:t>
-      </w:r>
-      <w:r>
-        <w:rPr>
-          <w:sz w:val="24"/>
-          <w:szCs w:val="24"/>
-          <w:lang w:val="en-US"/>
-        </w:rPr>
-        <w:lastRenderedPageBreak/>
-        <w:t xml:space="preserve">well, and is not limited to checking work uploaded via </w:t>
+        <w:t xml:space="preserve">The Drive Inspector offers an easy, foolproof method for assignment markers to determine the amount and quality of contribution from members working in a group. The Drive Inspector differs from other tools, in a way such that it allows for documents on Google Drive to be inspected as well, and is not limited to checking work uploaded via </w:t>
       </w:r>
       <w:proofErr w:type="spellStart"/>
       <w:r>
@@ -1584,15 +1580,7 @@
           <w:szCs w:val="24"/>
           <w:lang w:val="en-US"/>
         </w:rPr>
-        <w:t xml:space="preserve">. It will produce, alongside other features, a timeline of uploaded work, charts illustrating </w:t>
-      </w:r>
-      <w:r>
-        <w:rPr>
-          <w:sz w:val="24"/>
-          <w:szCs w:val="24"/>
-          <w:lang w:val="en-US"/>
-        </w:rPr>
-        <w:t xml:space="preserve">code checked in by each individual contributor, as well as…. </w:t>
+        <w:t xml:space="preserve">. It will produce, alongside other features, a timeline of uploaded work, charts illustrating code checked in by each individual contributor, as well as…. </w:t>
       </w:r>
     </w:p>
     <w:p>
@@ -1706,15 +1694,7 @@
           <w:szCs w:val="24"/>
           <w:lang w:val="en-US"/>
         </w:rPr>
-        <w:t xml:space="preserve">This document contains information on the project’s aim, vision, as well as decisions on process and personnel. This document also details methods of communication and task division </w:t>
-      </w:r>
-      <w:r>
-        <w:rPr>
-          <w:sz w:val="24"/>
-          <w:szCs w:val="24"/>
-          <w:lang w:val="en-US"/>
-        </w:rPr>
-        <w:t>amongst the GITREKT team.</w:t>
+        <w:t>This document contains information on the project’s aim, vision, as well as decisions on process and personnel. This document also details methods of communication and task division amongst the GITREKT team.</w:t>
       </w:r>
     </w:p>
     <w:p>
@@ -1757,15 +1737,7 @@
           <w:szCs w:val="24"/>
           <w:lang w:val="en-US"/>
         </w:rPr>
-        <w:t>For assignment markers who have difficulty identifying individual contributions in projects, the Drive Inspector is an online contribution inspector. It allows assignment markers to audit member’s contributions, and unlik</w:t>
-      </w:r>
-      <w:r>
-        <w:rPr>
-          <w:sz w:val="24"/>
-          <w:szCs w:val="24"/>
-          <w:lang w:val="en-US"/>
-        </w:rPr>
-        <w:t xml:space="preserve">e </w:t>
+        <w:t xml:space="preserve">For assignment markers who have difficulty identifying individual contributions in projects, the Drive Inspector is an online contribution inspector. It allows assignment markers to audit member’s contributions, and unlike </w:t>
       </w:r>
       <w:proofErr w:type="spellStart"/>
       <w:r>
@@ -2703,15 +2675,7 @@
           <w:szCs w:val="24"/>
           <w:lang w:val="en-US"/>
         </w:rPr>
-        <w:t>ail, fo</w:t>
-      </w:r>
-      <w:r>
-        <w:rPr>
-          <w:sz w:val="24"/>
-          <w:szCs w:val="24"/>
-          <w:lang w:val="en-US"/>
-        </w:rPr>
-        <w:t xml:space="preserve">r more formal purposes, such as liaising with the client, and client representatives. </w:t>
+        <w:t xml:space="preserve">ail, for more formal purposes, such as liaising with the client, and client representatives. </w:t>
       </w:r>
     </w:p>
     <w:p>
@@ -3432,15 +3396,7 @@
           <w:szCs w:val="24"/>
           <w:lang w:val="en-US"/>
         </w:rPr>
-        <w:t>Our team will be following a variant of the Scrum Process Model. This section explains in detail the version we will be using throughout this project, as</w:t>
-      </w:r>
-      <w:r>
-        <w:rPr>
-          <w:sz w:val="24"/>
-          <w:szCs w:val="24"/>
-          <w:lang w:val="en-US"/>
-        </w:rPr>
-        <w:t xml:space="preserve"> well as how it differs from the original process model.</w:t>
+        <w:t>Our team will be following a variant of the Scrum Process Model. This section explains in detail the version we will be using throughout this project, as well as how it differs from the original process model.</w:t>
       </w:r>
     </w:p>
     <w:p>
@@ -3752,15 +3708,7 @@
           <w:szCs w:val="24"/>
           <w:lang w:val="en-US"/>
         </w:rPr>
-        <w:t xml:space="preserve"> meeting, with the Product Owner p</w:t>
-      </w:r>
-      <w:r>
-        <w:rPr>
-          <w:sz w:val="24"/>
-          <w:szCs w:val="24"/>
-          <w:lang w:val="en-US"/>
-        </w:rPr>
-        <w:t xml:space="preserve">resent. This will be followed up by a </w:t>
+        <w:t xml:space="preserve"> meeting, with the Product Owner present. This will be followed up by a </w:t>
       </w:r>
       <w:r>
         <w:rPr>
@@ -3802,58 +3750,26 @@
           <w:szCs w:val="24"/>
         </w:rPr>
       </w:pPr>
-      <w:r>
+    </w:p>
+    <w:p>
+      <w:pPr>
+        <w:pStyle w:val="Body2"/>
         <w:rPr>
           <w:b/>
           <w:bCs/>
           <w:sz w:val="24"/>
           <w:szCs w:val="24"/>
         </w:rPr>
-        <w:t>Details</w:t>
-      </w:r>
-    </w:p>
-    <w:p>
-      <w:pPr>
-        <w:pStyle w:val="Body"/>
-        <w:rPr>
-          <w:sz w:val="24"/>
-          <w:szCs w:val="24"/>
-        </w:rPr>
-      </w:pPr>
-      <w:r>
-        <w:rPr>
-          <w:sz w:val="24"/>
-          <w:szCs w:val="24"/>
-          <w:lang w:val="en-US"/>
-        </w:rPr>
-        <w:lastRenderedPageBreak/>
-        <w:t xml:space="preserve">The duration of a Sprint will last </w:t>
-      </w:r>
+      </w:pPr>
       <w:r>
         <w:rPr>
           <w:b/>
           <w:bCs/>
           <w:sz w:val="24"/>
           <w:szCs w:val="24"/>
-          <w:lang w:val="en-US"/>
-        </w:rPr>
-        <w:t>two weeks, with the week starting on Thursday</w:t>
-      </w:r>
-      <w:r>
-        <w:rPr>
-          <w:sz w:val="24"/>
-          <w:szCs w:val="24"/>
-          <w:lang w:val="en-US"/>
-        </w:rPr>
-        <w:t>. This has been changed from the original duration o</w:t>
-      </w:r>
-      <w:r>
-        <w:rPr>
-          <w:sz w:val="24"/>
-          <w:szCs w:val="24"/>
-          <w:lang w:val="en-US"/>
-        </w:rPr>
-        <w:t xml:space="preserve">f one week to accommodate for inspection which happens every two weeks on Thursday. </w:t>
+        </w:rPr>
+        <w:lastRenderedPageBreak/>
+        <w:t>Details</w:t>
       </w:r>
     </w:p>
     <w:p>
@@ -3864,22 +3780,13 @@
           <w:szCs w:val="24"/>
         </w:rPr>
       </w:pPr>
-    </w:p>
-    <w:p>
-      <w:pPr>
-        <w:pStyle w:val="Body"/>
-        <w:rPr>
-          <w:sz w:val="24"/>
-          <w:szCs w:val="24"/>
-        </w:rPr>
-      </w:pPr>
-      <w:r>
-        <w:rPr>
-          <w:sz w:val="24"/>
-          <w:szCs w:val="24"/>
-          <w:lang w:val="en-US"/>
-        </w:rPr>
-        <w:t xml:space="preserve">One sprint will deal with an approximate number of </w:t>
+      <w:r>
+        <w:rPr>
+          <w:sz w:val="24"/>
+          <w:szCs w:val="24"/>
+          <w:lang w:val="en-US"/>
+        </w:rPr>
+        <w:t xml:space="preserve">The duration of a Sprint will last </w:t>
       </w:r>
       <w:r>
         <w:rPr>
@@ -3889,15 +3796,41 @@
           <w:szCs w:val="24"/>
           <w:lang w:val="en-US"/>
         </w:rPr>
-        <w:t>15 story points.</w:t>
-      </w:r>
-      <w:r>
-        <w:rPr>
-          <w:sz w:val="24"/>
-          <w:szCs w:val="24"/>
-          <w:lang w:val="en-US"/>
-        </w:rPr>
-        <w:t xml:space="preserve"> We will enforce the usage of a </w:t>
+        <w:t>two weeks, with the week starting on Thursday</w:t>
+      </w:r>
+      <w:r>
+        <w:rPr>
+          <w:sz w:val="24"/>
+          <w:szCs w:val="24"/>
+          <w:lang w:val="en-US"/>
+        </w:rPr>
+        <w:t xml:space="preserve">. This has been changed from the original duration of one week to accommodate for inspection which happens every two weeks on Thursday. </w:t>
+      </w:r>
+    </w:p>
+    <w:p>
+      <w:pPr>
+        <w:pStyle w:val="Body"/>
+        <w:rPr>
+          <w:sz w:val="24"/>
+          <w:szCs w:val="24"/>
+        </w:rPr>
+      </w:pPr>
+    </w:p>
+    <w:p>
+      <w:pPr>
+        <w:pStyle w:val="Body"/>
+        <w:rPr>
+          <w:sz w:val="24"/>
+          <w:szCs w:val="24"/>
+        </w:rPr>
+      </w:pPr>
+      <w:r>
+        <w:rPr>
+          <w:sz w:val="24"/>
+          <w:szCs w:val="24"/>
+          <w:lang w:val="en-US"/>
+        </w:rPr>
+        <w:t xml:space="preserve">One sprint will deal with an approximate number of </w:t>
       </w:r>
       <w:r>
         <w:rPr>
@@ -3907,15 +3840,15 @@
           <w:szCs w:val="24"/>
           <w:lang w:val="en-US"/>
         </w:rPr>
-        <w:t>sprint backlog</w:t>
-      </w:r>
-      <w:r>
-        <w:rPr>
-          <w:sz w:val="24"/>
-          <w:szCs w:val="24"/>
-          <w:lang w:val="en-US"/>
-        </w:rPr>
-        <w:t xml:space="preserve"> as well as a </w:t>
+        <w:t>15 story points.</w:t>
+      </w:r>
+      <w:r>
+        <w:rPr>
+          <w:sz w:val="24"/>
+          <w:szCs w:val="24"/>
+          <w:lang w:val="en-US"/>
+        </w:rPr>
+        <w:t xml:space="preserve"> We will enforce the usage of a </w:t>
       </w:r>
       <w:r>
         <w:rPr>
@@ -3925,6 +3858,24 @@
           <w:szCs w:val="24"/>
           <w:lang w:val="en-US"/>
         </w:rPr>
+        <w:t>sprint backlog</w:t>
+      </w:r>
+      <w:r>
+        <w:rPr>
+          <w:sz w:val="24"/>
+          <w:szCs w:val="24"/>
+          <w:lang w:val="en-US"/>
+        </w:rPr>
+        <w:t xml:space="preserve"> as well as a </w:t>
+      </w:r>
+      <w:r>
+        <w:rPr>
+          <w:b/>
+          <w:bCs/>
+          <w:sz w:val="24"/>
+          <w:szCs w:val="24"/>
+          <w:lang w:val="en-US"/>
+        </w:rPr>
         <w:t>product backlog</w:t>
       </w:r>
       <w:r>
@@ -3959,15 +3910,7 @@
           <w:szCs w:val="24"/>
           <w:lang w:val="en-US"/>
         </w:rPr>
-        <w:t>Story points will be designated based on relative difficulty of the task compared to the other tasks in the sprint, instead of the previous system of an estimate based on time in d</w:t>
-      </w:r>
-      <w:r>
-        <w:rPr>
-          <w:sz w:val="24"/>
-          <w:szCs w:val="24"/>
-          <w:lang w:val="en-US"/>
-        </w:rPr>
-        <w:t xml:space="preserve">ays. The range would be from </w:t>
+        <w:t xml:space="preserve">Story points will be designated based on relative difficulty of the task compared to the other tasks in the sprint, instead of the previous system of an estimate based on time in days. The range would be from </w:t>
       </w:r>
       <w:r>
         <w:rPr>
@@ -4165,15 +4108,7 @@
           <w:szCs w:val="24"/>
           <w:lang w:val="en-US"/>
         </w:rPr>
-        <w:t xml:space="preserve"> mee</w:t>
-      </w:r>
-      <w:r>
-        <w:rPr>
-          <w:sz w:val="24"/>
-          <w:szCs w:val="24"/>
-          <w:lang w:val="en-US"/>
-        </w:rPr>
-        <w:t xml:space="preserve">ting, replacing it instead, with a </w:t>
+        <w:t xml:space="preserve"> meeting, replacing it instead, with a </w:t>
       </w:r>
       <w:r>
         <w:rPr>
@@ -4191,15 +4126,7 @@
           <w:szCs w:val="24"/>
           <w:lang w:val="en-US"/>
         </w:rPr>
-        <w:t xml:space="preserve"> The time and place of the meeting would be decided a day in advance. This decision has taken into account the amount of features we have to implement, as well as the available ti</w:t>
-      </w:r>
-      <w:r>
-        <w:rPr>
-          <w:sz w:val="24"/>
-          <w:szCs w:val="24"/>
-          <w:lang w:val="en-US"/>
-        </w:rPr>
-        <w:t xml:space="preserve">me of the members per day. Doing so will </w:t>
+        <w:t xml:space="preserve"> The time and place of the meeting would be decided a day in advance. This decision has taken into account the amount of features we have to implement, as well as the available time of the members per day. Doing so will </w:t>
       </w:r>
       <w:proofErr w:type="spellStart"/>
       <w:r>
@@ -4219,6 +4146,24 @@
         </w:rPr>
         <w:t xml:space="preserve"> efficiency of the members as well as reduce the amount of time wasted should there be close to no progress updates on a daily basis.</w:t>
       </w:r>
+    </w:p>
+    <w:p>
+      <w:pPr>
+        <w:pStyle w:val="Body"/>
+        <w:rPr>
+          <w:sz w:val="24"/>
+          <w:szCs w:val="24"/>
+        </w:rPr>
+      </w:pPr>
+    </w:p>
+    <w:p>
+      <w:pPr>
+        <w:pStyle w:val="Body"/>
+        <w:rPr>
+          <w:sz w:val="24"/>
+          <w:szCs w:val="24"/>
+        </w:rPr>
+      </w:pPr>
     </w:p>
     <w:p>
       <w:pPr>
@@ -4324,6 +4269,7 @@
           <w:bCs/>
           <w:lang w:val="en-US"/>
         </w:rPr>
+        <w:lastRenderedPageBreak/>
         <w:t>definition of done</w:t>
       </w:r>
     </w:p>
@@ -4341,7 +4287,6 @@
           <w:rFonts w:eastAsia="Arial Unicode MS" w:hAnsi="Arial Unicode MS" w:cs="Arial Unicode MS"/>
           <w:lang w:val="en-US"/>
         </w:rPr>
-        <w:lastRenderedPageBreak/>
         <w:t>tasks and sprint</w:t>
       </w:r>
       <w:r>
@@ -4351,214 +4296,7 @@
         <mc:AlternateContent>
           <mc:Choice Requires="wps">
             <w:drawing>
-              <wp:anchor distT="152400" distB="152400" distL="152400" distR="152400" simplePos="0" relativeHeight="251668480" behindDoc="0" locked="0" layoutInCell="1" allowOverlap="1">
-                <wp:simplePos x="0" y="0"/>
-                <wp:positionH relativeFrom="margin">
-                  <wp:posOffset>-6350</wp:posOffset>
-                </wp:positionH>
-                <wp:positionV relativeFrom="line">
-                  <wp:posOffset>1676400</wp:posOffset>
-                </wp:positionV>
-                <wp:extent cx="3175000" cy="1625600"/>
-                <wp:effectExtent l="0" t="0" r="0" b="0"/>
-                <wp:wrapThrough wrapText="bothSides" distL="152400" distR="152400">
-                  <wp:wrapPolygon edited="1">
-                    <wp:start x="0" y="0"/>
-                    <wp:lineTo x="0" y="21600"/>
-                    <wp:lineTo x="21600" y="21600"/>
-                    <wp:lineTo x="21600" y="0"/>
-                    <wp:lineTo x="0" y="0"/>
-                  </wp:wrapPolygon>
-                </wp:wrapThrough>
-                <wp:docPr id="1073741834" name="officeArt object"/>
-                <wp:cNvGraphicFramePr/>
-                <a:graphic xmlns:a="http://schemas.openxmlformats.org/drawingml/2006/main">
-                  <a:graphicData uri="http://schemas.microsoft.com/office/word/2010/wordprocessingShape">
-                    <wps:wsp>
-                      <wps:cNvSpPr/>
-                      <wps:spPr>
-                        <a:xfrm>
-                          <a:off x="0" y="0"/>
-                          <a:ext cx="3175000" cy="1625600"/>
-                        </a:xfrm>
-                        <a:prstGeom prst="rect">
-                          <a:avLst/>
-                        </a:prstGeom>
-                        <a:noFill/>
-                        <a:ln w="12700" cap="flat">
-                          <a:noFill/>
-                          <a:miter lim="400000"/>
-                        </a:ln>
-                        <a:effectLst/>
-                      </wps:spPr>
-                      <wps:txbx>
-                        <w:txbxContent>
-                          <w:p>
-                            <w:pPr>
-                              <w:pStyle w:val="Body"/>
-                              <w:rPr>
-                                <w:sz w:val="24"/>
-                                <w:szCs w:val="24"/>
-                              </w:rPr>
-                            </w:pPr>
-                            <w:r>
-                              <w:rPr>
-                                <w:sz w:val="24"/>
-                                <w:szCs w:val="24"/>
-                                <w:lang w:val="en-US"/>
-                              </w:rPr>
-                              <w:t xml:space="preserve">-Feature is tested </w:t>
-                            </w:r>
-                            <w:r>
-                              <w:rPr>
-                                <w:sz w:val="24"/>
-                                <w:szCs w:val="24"/>
-                                <w:lang w:val="en-US"/>
-                              </w:rPr>
-                              <w:t>against acceptance criteria</w:t>
-                            </w:r>
-                          </w:p>
-                          <w:p>
-                            <w:pPr>
-                              <w:pStyle w:val="Body"/>
-                              <w:rPr>
-                                <w:sz w:val="24"/>
-                                <w:szCs w:val="24"/>
-                              </w:rPr>
-                            </w:pPr>
-                            <w:r>
-                              <w:rPr>
-                                <w:sz w:val="24"/>
-                                <w:szCs w:val="24"/>
-                                <w:lang w:val="en-US"/>
-                              </w:rPr>
-                              <w:t>-Documentation updated</w:t>
-                            </w:r>
-                          </w:p>
-                          <w:p>
-                            <w:pPr>
-                              <w:pStyle w:val="Body"/>
-                            </w:pPr>
-                            <w:r>
-                              <w:rPr>
-                                <w:sz w:val="24"/>
-                                <w:szCs w:val="24"/>
-                                <w:lang w:val="en-US"/>
-                              </w:rPr>
-                              <w:t>-Peer Code Review performed</w:t>
-                            </w:r>
-                          </w:p>
-                        </w:txbxContent>
-                      </wps:txbx>
-                      <wps:bodyPr wrap="square" lIns="50800" tIns="50800" rIns="50800" bIns="50800" numCol="1" anchor="t">
-                        <a:noAutofit/>
-                      </wps:bodyPr>
-                    </wps:wsp>
-                  </a:graphicData>
-                </a:graphic>
-              </wp:anchor>
-            </w:drawing>
-          </mc:Choice>
-          <mc:Fallback>
-            <w:pict>
-              <v:rect id="_x0000_s1032" style="visibility:visible;position:absolute;margin-left:-0.5pt;margin-top:132.0pt;width:250.0pt;height:128.0pt;z-index:251668480;mso-position-horizontal:absolute;mso-position-horizontal-relative:margin;mso-position-vertical:absolute;mso-position-vertical-relative:line;mso-wrap-distance-left:12.0pt;mso-wrap-distance-top:12.0pt;mso-wrap-distance-right:12.0pt;mso-wrap-distance-bottom:12.0pt;">
-                <v:fill on="f"/>
-                <v:stroke on="f" weight="1.0pt" dashstyle="solid" endcap="flat" miterlimit="400.0%" joinstyle="miter" linestyle="single" startarrow="none" startarrowwidth="medium" startarrowlength="medium" endarrow="none" endarrowwidth="medium" endarrowlength="medium"/>
-                <v:textbox>
-                  <w:txbxContent>
-                    <w:p>
-                      <w:pPr>
-                        <w:pStyle w:val="Body"/>
-                        <w:rPr>
-                          <w:sz w:val="24"/>
-                          <w:szCs w:val="24"/>
-                        </w:rPr>
-                      </w:pPr>
-                      <w:r>
-                        <w:rPr>
-                          <w:sz w:val="24"/>
-                          <w:szCs w:val="24"/>
-                          <w:rtl w:val="0"/>
-                          <w:lang w:val="en-US"/>
-                        </w:rPr>
-                        <w:t>-</w:t>
-                      </w:r>
-                      <w:r>
-                        <w:rPr>
-                          <w:sz w:val="24"/>
-                          <w:szCs w:val="24"/>
-                          <w:rtl w:val="0"/>
-                          <w:lang w:val="en-US"/>
-                        </w:rPr>
-                        <w:t>Feature is tested against acceptance criteria</w:t>
-                      </w:r>
-                    </w:p>
-                    <w:p>
-                      <w:pPr>
-                        <w:pStyle w:val="Body"/>
-                        <w:rPr>
-                          <w:sz w:val="24"/>
-                          <w:szCs w:val="24"/>
-                        </w:rPr>
-                      </w:pPr>
-                      <w:r>
-                        <w:rPr>
-                          <w:sz w:val="24"/>
-                          <w:szCs w:val="24"/>
-                          <w:rtl w:val="0"/>
-                          <w:lang w:val="en-US"/>
-                        </w:rPr>
-                        <w:t>-</w:t>
-                      </w:r>
-                      <w:r>
-                        <w:rPr>
-                          <w:sz w:val="24"/>
-                          <w:szCs w:val="24"/>
-                          <w:rtl w:val="0"/>
-                          <w:lang w:val="en-US"/>
-                        </w:rPr>
-                        <w:t>Documentation updated</w:t>
-                      </w:r>
-                    </w:p>
-                    <w:p>
-                      <w:pPr>
-                        <w:pStyle w:val="Body"/>
-                      </w:pPr>
-                      <w:r>
-                        <w:rPr>
-                          <w:sz w:val="24"/>
-                          <w:szCs w:val="24"/>
-                          <w:rtl w:val="0"/>
-                          <w:lang w:val="en-US"/>
-                        </w:rPr>
-                        <w:t>-</w:t>
-                      </w:r>
-                      <w:r>
-                        <w:rPr>
-                          <w:sz w:val="24"/>
-                          <w:szCs w:val="24"/>
-                          <w:rtl w:val="0"/>
-                          <w:lang w:val="en-US"/>
-                        </w:rPr>
-                        <w:t>Peer Code Review performed</w:t>
-                      </w:r>
-                    </w:p>
-                  </w:txbxContent>
-                </v:textbox>
-                <w10:wrap type="through" side="bothSides" anchorx="margin"/>
-              </v:rect>
-            </w:pict>
-          </mc:Fallback>
-        </mc:AlternateContent>
-      </w:r>
-      <w:r>
-        <w:rPr>
-          <w:noProof/>
-        </w:rPr>
-        <mc:AlternateContent>
-          <mc:Choice Requires="wps">
-            <w:drawing>
-              <wp:anchor distT="152400" distB="152400" distL="152400" distR="152400" simplePos="0" relativeHeight="251669504" behindDoc="0" locked="0" layoutInCell="1" allowOverlap="1">
+              <wp:anchor distT="152400" distB="152400" distL="152400" distR="152400" simplePos="0" relativeHeight="251669504" behindDoc="0" locked="0" layoutInCell="1" allowOverlap="1" wp14:anchorId="0A4E3E99" wp14:editId="76C43345">
                 <wp:simplePos x="0" y="0"/>
                 <wp:positionH relativeFrom="margin">
                   <wp:posOffset>3179903</wp:posOffset>
@@ -4658,8 +4396,6 @@
                               </w:rPr>
                               <w:t>Black box testing of product</w:t>
                             </w:r>
-                            <w:bookmarkStart w:id="0" w:name="_GoBack"/>
-                            <w:bookmarkEnd w:id="0"/>
                             <w:r>
                               <w:rPr>
                                 <w:sz w:val="24"/>
@@ -4730,7 +4466,7 @@
           </mc:Choice>
           <mc:Fallback>
             <w:pict>
-              <v:rect id="_x0000_s1033" style="position:absolute;margin-left:250.4pt;margin-top:132pt;width:250pt;height:128pt;z-index:251669504;visibility:visible;mso-wrap-style:square;mso-wrap-distance-left:12pt;mso-wrap-distance-top:12pt;mso-wrap-distance-right:12pt;mso-wrap-distance-bottom:12pt;mso-position-horizontal:absolute;mso-position-horizontal-relative:margin;mso-position-vertical:absolute;mso-position-vertical-relative:line;v-text-anchor:top" wrapcoords="-4 0 -4 21600 21596 21600 21596 0 -4 0" o:gfxdata="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" filled="f" stroked="f" strokeweight="1pt">
+              <v:rect w14:anchorId="0A4E3E99" id="_x0000_s1032" style="position:absolute;margin-left:250.4pt;margin-top:132pt;width:250pt;height:128pt;z-index:251669504;visibility:visible;mso-wrap-style:square;mso-wrap-distance-left:12pt;mso-wrap-distance-top:12pt;mso-wrap-distance-right:12pt;mso-wrap-distance-bottom:12pt;mso-position-horizontal:absolute;mso-position-horizontal-relative:margin;mso-position-vertical:absolute;mso-position-vertical-relative:line;v-text-anchor:top" wrapcoords="-4 0 -4 21600 21596 21600 21596 0 -4 0" o:gfxdata="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" filled="f" stroked="f" strokeweight="1pt">
                 <v:stroke miterlimit="4"/>
                 <v:textbox inset="4pt,4pt,4pt,4pt">
                   <w:txbxContent>
@@ -4792,8 +4528,6 @@
                         </w:rPr>
                         <w:t>Black box testing of product</w:t>
                       </w:r>
-                      <w:bookmarkStart w:id="1" w:name="_GoBack"/>
-                      <w:bookmarkEnd w:id="1"/>
                       <w:r>
                         <w:rPr>
                           <w:sz w:val="24"/>
@@ -4864,7 +4598,7 @@
           <w:noProof/>
         </w:rPr>
         <w:drawing>
-          <wp:anchor distT="152400" distB="152400" distL="152400" distR="152400" simplePos="0" relativeHeight="251667456" behindDoc="0" locked="0" layoutInCell="1" allowOverlap="1">
+          <wp:anchor distT="152400" distB="152400" distL="152400" distR="152400" simplePos="0" relativeHeight="251667456" behindDoc="0" locked="0" layoutInCell="1" allowOverlap="1" wp14:anchorId="5FEFC70A" wp14:editId="0CB3B6E8">
             <wp:simplePos x="0" y="0"/>
             <wp:positionH relativeFrom="margin">
               <wp:posOffset>-99620</wp:posOffset>
@@ -4973,6 +4707,177 @@
           <w:szCs w:val="24"/>
         </w:rPr>
       </w:pPr>
+      <w:r>
+        <w:rPr>
+          <w:noProof/>
+        </w:rPr>
+        <mc:AlternateContent>
+          <mc:Choice Requires="wps">
+            <w:drawing>
+              <wp:anchor distT="152400" distB="152400" distL="152400" distR="152400" simplePos="0" relativeHeight="251668480" behindDoc="0" locked="0" layoutInCell="1" allowOverlap="1" wp14:anchorId="514076F8" wp14:editId="3120E6BB">
+                <wp:simplePos x="0" y="0"/>
+                <wp:positionH relativeFrom="margin">
+                  <wp:posOffset>-6350</wp:posOffset>
+                </wp:positionH>
+                <wp:positionV relativeFrom="line">
+                  <wp:posOffset>636270</wp:posOffset>
+                </wp:positionV>
+                <wp:extent cx="3175000" cy="819150"/>
+                <wp:effectExtent l="0" t="0" r="0" b="0"/>
+                <wp:wrapThrough wrapText="bothSides" distL="152400" distR="152400">
+                  <wp:wrapPolygon edited="1">
+                    <wp:start x="0" y="0"/>
+                    <wp:lineTo x="0" y="21600"/>
+                    <wp:lineTo x="21600" y="21600"/>
+                    <wp:lineTo x="21600" y="0"/>
+                    <wp:lineTo x="0" y="0"/>
+                  </wp:wrapPolygon>
+                </wp:wrapThrough>
+                <wp:docPr id="1073741834" name="officeArt object"/>
+                <wp:cNvGraphicFramePr/>
+                <a:graphic xmlns:a="http://schemas.openxmlformats.org/drawingml/2006/main">
+                  <a:graphicData uri="http://schemas.microsoft.com/office/word/2010/wordprocessingShape">
+                    <wps:wsp>
+                      <wps:cNvSpPr/>
+                      <wps:spPr>
+                        <a:xfrm>
+                          <a:off x="0" y="0"/>
+                          <a:ext cx="3175000" cy="819150"/>
+                        </a:xfrm>
+                        <a:prstGeom prst="rect">
+                          <a:avLst/>
+                        </a:prstGeom>
+                        <a:noFill/>
+                        <a:ln w="12700" cap="flat">
+                          <a:noFill/>
+                          <a:miter lim="400000"/>
+                        </a:ln>
+                        <a:effectLst/>
+                      </wps:spPr>
+                      <wps:txbx>
+                        <w:txbxContent>
+                          <w:p>
+                            <w:pPr>
+                              <w:pStyle w:val="Body"/>
+                              <w:rPr>
+                                <w:sz w:val="24"/>
+                                <w:szCs w:val="24"/>
+                              </w:rPr>
+                            </w:pPr>
+                            <w:r>
+                              <w:rPr>
+                                <w:sz w:val="24"/>
+                                <w:szCs w:val="24"/>
+                                <w:lang w:val="en-US"/>
+                              </w:rPr>
+                              <w:t>-Feature is tested against acceptance criteria</w:t>
+                            </w:r>
+                          </w:p>
+                          <w:p>
+                            <w:pPr>
+                              <w:pStyle w:val="Body"/>
+                              <w:rPr>
+                                <w:sz w:val="24"/>
+                                <w:szCs w:val="24"/>
+                              </w:rPr>
+                            </w:pPr>
+                            <w:r>
+                              <w:rPr>
+                                <w:sz w:val="24"/>
+                                <w:szCs w:val="24"/>
+                                <w:lang w:val="en-US"/>
+                              </w:rPr>
+                              <w:t>-Documentation updated</w:t>
+                            </w:r>
+                          </w:p>
+                          <w:p>
+                            <w:pPr>
+                              <w:pStyle w:val="Body"/>
+                            </w:pPr>
+                            <w:r>
+                              <w:rPr>
+                                <w:sz w:val="24"/>
+                                <w:szCs w:val="24"/>
+                                <w:lang w:val="en-US"/>
+                              </w:rPr>
+                              <w:t>-Peer Code Review performed</w:t>
+                            </w:r>
+                          </w:p>
+                        </w:txbxContent>
+                      </wps:txbx>
+                      <wps:bodyPr wrap="square" lIns="50800" tIns="50800" rIns="50800" bIns="50800" numCol="1" anchor="t">
+                        <a:noAutofit/>
+                      </wps:bodyPr>
+                    </wps:wsp>
+                  </a:graphicData>
+                </a:graphic>
+                <wp14:sizeRelV relativeFrom="margin">
+                  <wp14:pctHeight>0</wp14:pctHeight>
+                </wp14:sizeRelV>
+              </wp:anchor>
+            </w:drawing>
+          </mc:Choice>
+          <mc:Fallback>
+            <w:pict>
+              <v:rect w14:anchorId="514076F8" id="_x0000_s1033" style="position:absolute;margin-left:-.5pt;margin-top:50.1pt;width:250pt;height:64.5pt;z-index:251668480;visibility:visible;mso-wrap-style:square;mso-height-percent:0;mso-wrap-distance-left:12pt;mso-wrap-distance-top:12pt;mso-wrap-distance-right:12pt;mso-wrap-distance-bottom:12pt;mso-position-horizontal:absolute;mso-position-horizontal-relative:margin;mso-position-vertical:absolute;mso-position-vertical-relative:line;mso-height-percent:0;mso-height-relative:margin;v-text-anchor:top" wrapcoords="0 0 0 21600 21600 21600 21600 0 0 0" o:gfxdata="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" filled="f" stroked="f" strokeweight="1pt">
+                <v:stroke miterlimit="4"/>
+                <v:textbox inset="4pt,4pt,4pt,4pt">
+                  <w:txbxContent>
+                    <w:p>
+                      <w:pPr>
+                        <w:pStyle w:val="Body"/>
+                        <w:rPr>
+                          <w:sz w:val="24"/>
+                          <w:szCs w:val="24"/>
+                        </w:rPr>
+                      </w:pPr>
+                      <w:r>
+                        <w:rPr>
+                          <w:sz w:val="24"/>
+                          <w:szCs w:val="24"/>
+                          <w:lang w:val="en-US"/>
+                        </w:rPr>
+                        <w:t>-Feature is tested against acceptance criteria</w:t>
+                      </w:r>
+                    </w:p>
+                    <w:p>
+                      <w:pPr>
+                        <w:pStyle w:val="Body"/>
+                        <w:rPr>
+                          <w:sz w:val="24"/>
+                          <w:szCs w:val="24"/>
+                        </w:rPr>
+                      </w:pPr>
+                      <w:r>
+                        <w:rPr>
+                          <w:sz w:val="24"/>
+                          <w:szCs w:val="24"/>
+                          <w:lang w:val="en-US"/>
+                        </w:rPr>
+                        <w:t>-Documentation updated</w:t>
+                      </w:r>
+                    </w:p>
+                    <w:p>
+                      <w:pPr>
+                        <w:pStyle w:val="Body"/>
+                      </w:pPr>
+                      <w:r>
+                        <w:rPr>
+                          <w:sz w:val="24"/>
+                          <w:szCs w:val="24"/>
+                          <w:lang w:val="en-US"/>
+                        </w:rPr>
+                        <w:t>-Peer Code Review performed</w:t>
+                      </w:r>
+                    </w:p>
+                  </w:txbxContent>
+                </v:textbox>
+                <w10:wrap type="through" anchorx="margin" anchory="line"/>
+              </v:rect>
+            </w:pict>
+          </mc:Fallback>
+        </mc:AlternateContent>
+      </w:r>
     </w:p>
     <w:p>
       <w:pPr>
@@ -4982,29 +4887,45 @@
           <w:szCs w:val="24"/>
         </w:rPr>
       </w:pPr>
-      <w:r>
-        <w:rPr>
-          <w:sz w:val="24"/>
-          <w:szCs w:val="24"/>
-        </w:rPr>
-        <w:t>The ove</w:t>
-      </w:r>
-      <w:r>
-        <w:rPr>
-          <w:sz w:val="24"/>
-          <w:szCs w:val="24"/>
-        </w:rPr>
-        <w:t xml:space="preserve">rall definition of done for the project in its </w:t>
-      </w:r>
-      <w:proofErr w:type="gramStart"/>
-      <w:r>
-        <w:rPr>
-          <w:sz w:val="24"/>
-          <w:szCs w:val="24"/>
-        </w:rPr>
-        <w:t>entirety :</w:t>
-      </w:r>
-      <w:proofErr w:type="gramEnd"/>
+    </w:p>
+    <w:p>
+      <w:pPr>
+        <w:pStyle w:val="Body2"/>
+        <w:rPr>
+          <w:sz w:val="24"/>
+          <w:szCs w:val="24"/>
+        </w:rPr>
+      </w:pPr>
+    </w:p>
+    <w:p>
+      <w:pPr>
+        <w:pStyle w:val="Body2"/>
+        <w:rPr>
+          <w:sz w:val="24"/>
+          <w:szCs w:val="24"/>
+        </w:rPr>
+      </w:pPr>
+      <w:r>
+        <w:rPr>
+          <w:sz w:val="24"/>
+          <w:szCs w:val="24"/>
+        </w:rPr>
+        <w:t>The overall definition of done for t</w:t>
+      </w:r>
+      <w:r>
+        <w:rPr>
+          <w:sz w:val="24"/>
+          <w:szCs w:val="24"/>
+        </w:rPr>
+        <w:t>he project in its entirety</w:t>
+      </w:r>
+      <w:r>
+        <w:rPr>
+          <w:sz w:val="24"/>
+          <w:szCs w:val="24"/>
+        </w:rPr>
+        <w:t>:</w:t>
+      </w:r>
     </w:p>
     <w:p>
       <w:pPr>
@@ -6356,21 +6277,7 @@
           <w:sz w:val="24"/>
           <w:szCs w:val="24"/>
         </w:rPr>
-        <w:t>To complete the project, our team breaks down large tasks into smaller, manageable tasks to ease the completion of the project. Task breakdown was implemen</w:t>
-      </w:r>
-      <w:r>
-        <w:rPr>
-          <w:sz w:val="24"/>
-          <w:szCs w:val="24"/>
-        </w:rPr>
-        <w:t>ted as every individual member of the team is required to contribute their time and effort to complete their tasks. Once completed, all the tasks are combined and the final completion of project can be prepared for evaluation and production. There are many</w:t>
-      </w:r>
-      <w:r>
-        <w:rPr>
-          <w:sz w:val="24"/>
-          <w:szCs w:val="24"/>
-        </w:rPr>
-        <w:t xml:space="preserve"> ways allocation of tasks can be carried out. </w:t>
+        <w:t xml:space="preserve">To complete the project, our team breaks down large tasks into smaller, manageable tasks to ease the completion of the project. Task breakdown was implemented as every individual member of the team is required to contribute their time and effort to complete their tasks. Once completed, all the tasks are combined and the final completion of project can be prepared for evaluation and production. There are many ways allocation of tasks can be carried out. </w:t>
       </w:r>
     </w:p>
     <w:p>
@@ -6482,21 +6389,7 @@
           <w:sz w:val="24"/>
           <w:szCs w:val="24"/>
         </w:rPr>
-        <w:t xml:space="preserve">s allocation of tasks in such a way whereby team members list down their strengths and weaknesses. Then, the team leader would have a meeting with the team </w:t>
-      </w:r>
-      <w:r>
-        <w:rPr>
-          <w:sz w:val="24"/>
-          <w:szCs w:val="24"/>
-        </w:rPr>
-        <w:t>members. The team leader would hand over the tasks to the team members according to their strengths. If there is a dispute among team members, they are allowed to discuss and the team leader would find the best way to resolve it. For this project, after di</w:t>
-      </w:r>
-      <w:r>
-        <w:rPr>
-          <w:sz w:val="24"/>
-          <w:szCs w:val="24"/>
-        </w:rPr>
-        <w:t>scussion and allocation of tasks, we came up with a list of who and what that member would be doing.</w:t>
+        <w:t>s allocation of tasks in such a way whereby team members list down their strengths and weaknesses. Then, the team leader would have a meeting with the team members. The team leader would hand over the tasks to the team members according to their strengths. If there is a dispute among team members, they are allowed to discuss and the team leader would find the best way to resolve it. For this project, after discussion and allocation of tasks, we came up with a list of who and what that member would be doing.</w:t>
       </w:r>
     </w:p>
     <w:tbl>
@@ -7418,6 +7311,17 @@
           <w:szCs w:val="24"/>
         </w:rPr>
       </w:pPr>
+      <w:bookmarkStart w:id="0" w:name="_GoBack"/>
+      <w:bookmarkEnd w:id="0"/>
+    </w:p>
+    <w:p>
+      <w:pPr>
+        <w:pStyle w:val="Body2"/>
+        <w:rPr>
+          <w:sz w:val="24"/>
+          <w:szCs w:val="24"/>
+        </w:rPr>
+      </w:pPr>
     </w:p>
     <w:p>
       <w:pPr>
@@ -7433,6 +7337,7 @@
           <w:bCs/>
           <w:lang w:val="en-US"/>
         </w:rPr>
+        <w:lastRenderedPageBreak/>
         <w:t>flowchart on task all</w:t>
       </w:r>
       <w:r>
@@ -7745,6 +7650,7 @@
           <w:bCs/>
           <w:lang w:val="en-US"/>
         </w:rPr>
+        <w:lastRenderedPageBreak/>
         <w:t>tracking project progress</w:t>
       </w:r>
     </w:p>
@@ -7767,27 +7673,7 @@
           <w:szCs w:val="24"/>
         </w:rPr>
         <w:tab/>
-      </w:r>
-      <w:r>
-        <w:rPr>
-          <w:sz w:val="24"/>
-          <w:szCs w:val="24"/>
-        </w:rPr>
-        <w:t>Keeping track on progress is crucial to ensure the project can be completed on time. To do so, we broke down tasks into sprints. We discussed on the priorities of the tasks and allocated it to the sprints. We used story points on each task in the sprint to</w:t>
-      </w:r>
-      <w:r>
-        <w:rPr>
-          <w:sz w:val="24"/>
-          <w:szCs w:val="24"/>
-        </w:rPr>
-        <w:t xml:space="preserve"> roughly determine the time needed to complete it. By doing so, we would be able to plan our timeline in advance. There are many applications available to keep track on progress in the internet. However, our team decided to stick onto an application. The a</w:t>
-      </w:r>
-      <w:r>
-        <w:rPr>
-          <w:sz w:val="24"/>
-          <w:szCs w:val="24"/>
-        </w:rPr>
-        <w:t xml:space="preserve">pplication would be Trello. This application has its own benefits to our team members. </w:t>
+        <w:t xml:space="preserve">Keeping track on progress is crucial to ensure the project can be completed on time. To do so, we broke down tasks into sprints. We discussed on the priorities of the tasks and allocated it to the sprints. We used story points on each task in the sprint to roughly determine the time needed to complete it. By doing so, we would be able to plan our timeline in advance. There are many applications available to keep track on progress in the internet. However, our team decided to stick onto an application. The application would be Trello. This application has its own benefits to our team members. </w:t>
       </w:r>
     </w:p>
     <w:p>
@@ -7819,14 +7705,7 @@
           <w:sz w:val="24"/>
           <w:szCs w:val="24"/>
         </w:rPr>
-        <w:t xml:space="preserve"> also known as Kanban. Kanban in Japanese means billboard or signboard. It is a good scheduling system. Kanban or in this scenario, Trello, is comprised of 3</w:t>
-      </w:r>
-      <w:r>
-        <w:rPr>
-          <w:sz w:val="24"/>
-          <w:szCs w:val="24"/>
-        </w:rPr>
-        <w:t xml:space="preserve"> </w:t>
+        <w:t xml:space="preserve"> also known as Kanban. Kanban in Japanese means billboard or signboard. It is a good scheduling system. Kanban or in this scenario, Trello, is comprised of 3 </w:t>
       </w:r>
       <w:r>
         <w:rPr>
@@ -8013,14 +7892,7 @@
           <w:sz w:val="24"/>
           <w:szCs w:val="24"/>
         </w:rPr>
-        <w:t xml:space="preserve">. Team members will be able to organize and categorize their tasks accordingly. Every task will have a name assigned to it to know who would be responsible for it. The product and sprint backlog would be </w:t>
-      </w:r>
-      <w:r>
-        <w:rPr>
-          <w:sz w:val="24"/>
-          <w:szCs w:val="24"/>
-        </w:rPr>
-        <w:t>shared with the product owner so he/she would have access to track the progression of the team.</w:t>
+        <w:t>. Team members will be able to organize and categorize their tasks accordingly. Every task will have a name assigned to it to know who would be responsible for it. The product and sprint backlog would be shared with the product owner so he/she would have access to track the progression of the team.</w:t>
       </w:r>
     </w:p>
     <w:p>
@@ -8037,14 +7909,7 @@
           <w:szCs w:val="24"/>
         </w:rPr>
         <w:tab/>
-        <w:t>A Sprint board would be used to track all the tasks assigned to a particular sprint, and this board would be re-used for every sprint, and renamed as appropria</w:t>
-      </w:r>
-      <w:r>
-        <w:rPr>
-          <w:sz w:val="24"/>
-          <w:szCs w:val="24"/>
-        </w:rPr>
-        <w:t>te (</w:t>
+        <w:t>A Sprint board would be used to track all the tasks assigned to a particular sprint, and this board would be re-used for every sprint, and renamed as appropriate (</w:t>
       </w:r>
       <w:proofErr w:type="spellStart"/>
       <w:r>
@@ -8121,14 +7986,7 @@
           <w:sz w:val="24"/>
           <w:szCs w:val="24"/>
         </w:rPr>
-        <w:t xml:space="preserve"> the number of boards the t</w:t>
-      </w:r>
-      <w:r>
-        <w:rPr>
-          <w:sz w:val="24"/>
-          <w:szCs w:val="24"/>
-        </w:rPr>
-        <w:t xml:space="preserve">eam has to deal with and keep track of. </w:t>
+        <w:t xml:space="preserve"> the number of boards the team has to deal with and keep track of. </w:t>
       </w:r>
     </w:p>
     <w:p>
@@ -8252,14 +8110,7 @@
           <w:sz w:val="24"/>
           <w:szCs w:val="24"/>
         </w:rPr>
-        <w:t>Backlogs are a crucial aspect, allowing members to manage backlogs simultaneously, as well as ensuring all team members are aware o</w:t>
-      </w:r>
-      <w:r>
-        <w:rPr>
-          <w:sz w:val="24"/>
-          <w:szCs w:val="24"/>
-        </w:rPr>
-        <w:t xml:space="preserve">f the uncompleted tasks remaining. After discussion among the team members, we have decided to use Trello to store and manage backlogs. We have separated the backlogs </w:t>
+        <w:t xml:space="preserve">Backlogs are a crucial aspect, allowing members to manage backlogs simultaneously, as well as ensuring all team members are aware of the uncompleted tasks remaining. After discussion among the team members, we have decided to use Trello to store and manage backlogs. We have separated the backlogs </w:t>
       </w:r>
       <w:r>
         <w:rPr>
@@ -8371,14 +8222,7 @@
           <w:sz w:val="24"/>
           <w:szCs w:val="24"/>
         </w:rPr>
-        <w:t>Product backlog consists of all the tasks needed to be completed, while the sprint backlog contains all the tasks needed to be completed within that sprint, which our team discussed and agreed on it being a week long. All members are able to check the work</w:t>
-      </w:r>
-      <w:r>
-        <w:rPr>
-          <w:sz w:val="24"/>
-          <w:szCs w:val="24"/>
-        </w:rPr>
-        <w:t xml:space="preserve"> assigned to every individual through the backlogs. </w:t>
+        <w:t xml:space="preserve">Product backlog consists of all the tasks needed to be completed, while the sprint backlog contains all the tasks needed to be completed within that sprint, which our team discussed and agreed on it being a week long. All members are able to check the work assigned to every individual through the backlogs. </w:t>
       </w:r>
     </w:p>
     <w:p>
@@ -8445,14 +8289,7 @@
           <w:szCs w:val="24"/>
         </w:rPr>
         <w:tab/>
-        <w:t>Keeping track of time spent on project tasks is also essential to prevent extending deadlines. Every member should always take note how long it takes to complete a task.</w:t>
-      </w:r>
-      <w:r>
-        <w:rPr>
-          <w:sz w:val="24"/>
-          <w:szCs w:val="24"/>
-        </w:rPr>
-        <w:t xml:space="preserve"> For example, team member A records down the time taken to complete a specific task which is roughly 6 hours while team member B would take 4 days. The main purpose of this is to notify every member how long it would take to compl</w:t>
+        <w:t>Keeping track of time spent on project tasks is also essential to prevent extending deadlines. Every member should always take note how long it takes to complete a task. For example, team member A records down the time taken to complete a specific task which is roughly 6 hours while team member B would take 4 days. The main purpose of this is to notify every member how long it would take to compl</w:t>
       </w:r>
       <w:r>
         <w:rPr>
@@ -8548,21 +8385,7 @@
           <w:sz w:val="24"/>
           <w:szCs w:val="24"/>
         </w:rPr>
-        <w:t>ete a certain t</w:t>
-      </w:r>
-      <w:r>
-        <w:rPr>
-          <w:sz w:val="24"/>
-          <w:szCs w:val="24"/>
-        </w:rPr>
-        <w:t>ask. By doing so, the tasks can be categorized to categories of story points. Tougher tasks can have more story points to it while easier tasks will have lesser story points. During stand up meetings, team members can discuss with each other and at least e</w:t>
-      </w:r>
-      <w:r>
-        <w:rPr>
-          <w:sz w:val="24"/>
-          <w:szCs w:val="24"/>
-        </w:rPr>
-        <w:t xml:space="preserve">very member have some knowledge on the progression of the member if they are taking too long or they are on par with the </w:t>
+        <w:t xml:space="preserve">ete a certain task. By doing so, the tasks can be categorized to categories of story points. Tougher tasks can have more story points to it while easier tasks will have lesser story points. During stand up meetings, team members can discuss with each other and at least every member have some knowledge on the progression of the member if they are taking too long or they are on par with the </w:t>
       </w:r>
       <w:proofErr w:type="spellStart"/>
       <w:r>
@@ -8880,7 +8703,7 @@
                         <a:effectLst/>
                         <a:extLst>
                           <a:ext uri="{C572A759-6A51-4108-AA02-DFA0A04FC94B}">
-                            <ma14:wrappingTextBoxFlag xmlns:ma14="http://schemas.microsoft.com/office/mac/drawingml/2011/main" xmlns:o="urn:schemas-microsoft-com:office:office" xmlns:v="urn:schemas-microsoft-com:vml" xmlns:w10="urn:schemas-microsoft-com:office:word" xmlns:w="http://schemas.openxmlformats.org/wordprocessingml/2006/main" xmlns="" val="1"/>
+                            <ma14:wrappingTextBoxFlag xmlns="" xmlns:w="http://schemas.openxmlformats.org/wordprocessingml/2006/main" xmlns:w10="urn:schemas-microsoft-com:office:word" xmlns:v="urn:schemas-microsoft-com:vml" xmlns:o="urn:schemas-microsoft-com:office:office" xmlns:ma14="http://schemas.microsoft.com/office/mac/drawingml/2011/main" val="1"/>
                           </a:ext>
                         </a:extLst>
                       </wps:spPr>

</xml_diff>

<commit_message>
Edited burndown charts, PMP
Burndown charts now reflect all stories which now have story points. PMP edited to be consistent with sprint 2 retrospective.
</commit_message>
<xml_diff>
--- a/Project_Docs/PMP Drive Inspector - editable.docx
+++ b/Project_Docs/PMP Drive Inspector - editable.docx
@@ -1,6 +1,6 @@
 
 <file path=word/document.xml><?xml version="1.0" encoding="utf-8"?>
-<w:document xmlns:wpc="http://schemas.microsoft.com/office/word/2010/wordprocessingCanvas" xmlns:cx="http://schemas.microsoft.com/office/drawing/2014/chartex" xmlns:mc="http://schemas.openxmlformats.org/markup-compatibility/2006" xmlns:o="urn:schemas-microsoft-com:office:office" xmlns:r="http://schemas.openxmlformats.org/officeDocument/2006/relationships" xmlns:m="http://schemas.openxmlformats.org/officeDocument/2006/math" xmlns:v="urn:schemas-microsoft-com:vml" xmlns:wp14="http://schemas.microsoft.com/office/word/2010/wordprocessingDrawing" xmlns:wp="http://schemas.openxmlformats.org/drawingml/2006/wordprocessingDrawing" xmlns:w10="urn:schemas-microsoft-com:office:word" xmlns:w="http://schemas.openxmlformats.org/wordprocessingml/2006/main" xmlns:w14="http://schemas.microsoft.com/office/word/2010/wordml" xmlns:w15="http://schemas.microsoft.com/office/word/2012/wordml" xmlns:w16se="http://schemas.microsoft.com/office/word/2015/wordml/symex" xmlns:wpg="http://schemas.microsoft.com/office/word/2010/wordprocessingGroup" xmlns:wpi="http://schemas.microsoft.com/office/word/2010/wordprocessingInk" xmlns:wne="http://schemas.microsoft.com/office/word/2006/wordml" xmlns:wps="http://schemas.microsoft.com/office/word/2010/wordprocessingShape" mc:Ignorable="w14 w15 w16se wp14">
+<w:document xmlns:wpc="http://schemas.microsoft.com/office/word/2010/wordprocessingCanvas" xmlns:cx="http://schemas.microsoft.com/office/drawing/2014/chartex" xmlns:cx1="http://schemas.microsoft.com/office/drawing/2015/9/8/chartex" xmlns:cx2="http://schemas.microsoft.com/office/drawing/2015/10/21/chartex" xmlns:cx3="http://schemas.microsoft.com/office/drawing/2016/5/9/chartex" xmlns:cx4="http://schemas.microsoft.com/office/drawing/2016/5/10/chartex" xmlns:cx5="http://schemas.microsoft.com/office/drawing/2016/5/11/chartex" xmlns:cx6="http://schemas.microsoft.com/office/drawing/2016/5/12/chartex" xmlns:cx7="http://schemas.microsoft.com/office/drawing/2016/5/13/chartex" xmlns:cx8="http://schemas.microsoft.com/office/drawing/2016/5/14/chartex" xmlns:mc="http://schemas.openxmlformats.org/markup-compatibility/2006" xmlns:aink="http://schemas.microsoft.com/office/drawing/2016/ink" xmlns:am3d="http://schemas.microsoft.com/office/drawing/2017/model3d" xmlns:o="urn:schemas-microsoft-com:office:office" xmlns:r="http://schemas.openxmlformats.org/officeDocument/2006/relationships" xmlns:m="http://schemas.openxmlformats.org/officeDocument/2006/math" xmlns:v="urn:schemas-microsoft-com:vml" xmlns:wp14="http://schemas.microsoft.com/office/word/2010/wordprocessingDrawing" xmlns:wp="http://schemas.openxmlformats.org/drawingml/2006/wordprocessingDrawing" xmlns:w10="urn:schemas-microsoft-com:office:word" xmlns:w="http://schemas.openxmlformats.org/wordprocessingml/2006/main" xmlns:w14="http://schemas.microsoft.com/office/word/2010/wordml" xmlns:w15="http://schemas.microsoft.com/office/word/2012/wordml" xmlns:w16cid="http://schemas.microsoft.com/office/word/2016/wordml/cid" xmlns:w16se="http://schemas.microsoft.com/office/word/2015/wordml/symex" xmlns:wpg="http://schemas.microsoft.com/office/word/2010/wordprocessingGroup" xmlns:wpi="http://schemas.microsoft.com/office/word/2010/wordprocessingInk" xmlns:wne="http://schemas.microsoft.com/office/word/2006/wordml" xmlns:wps="http://schemas.microsoft.com/office/word/2010/wordprocessingShape" mc:Ignorable="w14 w15 w16se w16cid wp14">
   <w:body>
     <w:p>
       <w:pPr>
@@ -254,27 +254,21 @@
           </mc:Choice>
           <mc:Fallback>
             <w:pict>
-              <v:rect id="_x0000_s1026" style="visibility:visible;position:absolute;margin-left:60.0pt;margin-top:64.1pt;width:475.0pt;height:21.0pt;z-index:251659264;mso-position-horizontal:absolute;mso-position-horizontal-relative:page;mso-position-vertical:absolute;mso-position-vertical-relative:page;mso-wrap-distance-left:12.0pt;mso-wrap-distance-top:12.0pt;mso-wrap-distance-right:12.0pt;mso-wrap-distance-bottom:12.0pt;">
-                <v:fill on="f"/>
-                <v:stroke on="f" weight="1.0pt" dashstyle="solid" endcap="flat" miterlimit="400.0%" joinstyle="miter" linestyle="single" startarrow="none" startarrowwidth="medium" startarrowlength="medium" endarrow="none" endarrowwidth="medium" endarrowlength="medium"/>
-                <v:textbox>
+              <v:rect id="officeArt object" o:spid="_x0000_s1026" style="position:absolute;left:0;text-align:left;margin-left:60pt;margin-top:64.1pt;width:475pt;height:21pt;z-index:251659264;visibility:visible;mso-wrap-style:square;mso-wrap-distance-left:12pt;mso-wrap-distance-top:12pt;mso-wrap-distance-right:12pt;mso-wrap-distance-bottom:12pt;mso-position-horizontal:absolute;mso-position-horizontal-relative:page;mso-position-vertical:absolute;mso-position-vertical-relative:page;v-text-anchor:top" o:gfxdata="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" filled="f" stroked="f" strokeweight="1pt">
+                <v:stroke miterlimit="4"/>
+                <v:textbox inset="0,0,0,0">
                   <w:txbxContent>
                     <w:p>
                       <w:pPr>
                         <w:pStyle w:val="Subheading"/>
-                        <w:bidi w:val="0"/>
                       </w:pPr>
                       <w:r>
-                        <w:rPr>
-                          <w:rFonts w:ascii="Helvetica Neue" w:cs="Arial Unicode MS" w:hAnsi="Arial Unicode MS" w:eastAsia="Arial Unicode MS"/>
-                          <w:rtl w:val="0"/>
-                        </w:rPr>
                         <w:t xml:space="preserve">GIT REKT </w:t>
                       </w:r>
                     </w:p>
                   </w:txbxContent>
                 </v:textbox>
-                <w10:wrap type="none" side="bothSides" anchorx="page" anchory="page"/>
+                <w10:wrap anchorx="page" anchory="page"/>
               </v:rect>
             </w:pict>
           </mc:Fallback>
@@ -328,34 +322,14 @@
           <w:szCs w:val="24"/>
         </w:rPr>
       </w:pPr>
-      <w:proofErr w:type="spellStart"/>
-      <w:r>
-        <w:rPr>
-          <w:sz w:val="24"/>
-          <w:szCs w:val="24"/>
-          <w:lang w:val="en-US"/>
-        </w:rPr>
-        <w:t>Tiong</w:t>
-      </w:r>
-      <w:proofErr w:type="spellEnd"/>
-      <w:r>
-        <w:rPr>
-          <w:sz w:val="24"/>
-          <w:szCs w:val="24"/>
-          <w:lang w:val="en-US"/>
-        </w:rPr>
-        <w:t xml:space="preserve"> </w:t>
-      </w:r>
-      <w:proofErr w:type="spellStart"/>
-      <w:r>
-        <w:rPr>
-          <w:sz w:val="24"/>
-          <w:szCs w:val="24"/>
-          <w:lang w:val="en-US"/>
-        </w:rPr>
-        <w:t>Tay</w:t>
-      </w:r>
-      <w:proofErr w:type="spellEnd"/>
+      <w:r>
+        <w:rPr>
+          <w:sz w:val="24"/>
+          <w:szCs w:val="24"/>
+          <w:lang w:val="en-US"/>
+        </w:rPr>
+        <w:t>Tiong Tay</w:t>
+      </w:r>
     </w:p>
     <w:p>
       <w:pPr>
@@ -426,18 +400,8 @@
           <w:szCs w:val="24"/>
           <w:lang w:val="en-US"/>
         </w:rPr>
-        <w:t xml:space="preserve">Clarisse </w:t>
-      </w:r>
-      <w:proofErr w:type="spellStart"/>
-      <w:r>
-        <w:rPr>
-          <w:sz w:val="24"/>
-          <w:szCs w:val="24"/>
-          <w:lang w:val="en-US"/>
-        </w:rPr>
-        <w:t>Cheah</w:t>
-      </w:r>
-      <w:proofErr w:type="spellEnd"/>
+        <w:t>Clarisse Cheah</w:t>
+      </w:r>
     </w:p>
     <w:p>
       <w:pPr>
@@ -1048,27 +1012,21 @@
           </mc:Choice>
           <mc:Fallback>
             <w:pict>
-              <v:rect id="_x0000_s1027" style="visibility:visible;position:absolute;margin-left:60.0pt;margin-top:64.1pt;width:475.0pt;height:21.0pt;z-index:251660288;mso-position-horizontal:absolute;mso-position-horizontal-relative:page;mso-position-vertical:absolute;mso-position-vertical-relative:page;mso-wrap-distance-left:12.0pt;mso-wrap-distance-top:12.0pt;mso-wrap-distance-right:12.0pt;mso-wrap-distance-bottom:12.0pt;">
-                <v:fill on="f"/>
-                <v:stroke on="f" weight="1.0pt" dashstyle="solid" endcap="flat" miterlimit="400.0%" joinstyle="miter" linestyle="single" startarrow="none" startarrowwidth="medium" startarrowlength="medium" endarrow="none" endarrowwidth="medium" endarrowlength="medium"/>
-                <v:textbox>
+              <v:rect id="_x0000_s1027" style="position:absolute;margin-left:60pt;margin-top:64.1pt;width:475pt;height:21pt;z-index:251660288;visibility:visible;mso-wrap-style:square;mso-wrap-distance-left:12pt;mso-wrap-distance-top:12pt;mso-wrap-distance-right:12pt;mso-wrap-distance-bottom:12pt;mso-position-horizontal:absolute;mso-position-horizontal-relative:page;mso-position-vertical:absolute;mso-position-vertical-relative:page;v-text-anchor:top" o:gfxdata="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" filled="f" stroked="f" strokeweight="1pt">
+                <v:stroke miterlimit="4"/>
+                <v:textbox inset="0,0,0,0">
                   <w:txbxContent>
                     <w:p>
                       <w:pPr>
                         <w:pStyle w:val="Subheading"/>
-                        <w:bidi w:val="0"/>
                       </w:pPr>
                       <w:r>
-                        <w:rPr>
-                          <w:rFonts w:ascii="Helvetica Neue" w:cs="Arial Unicode MS" w:hAnsi="Arial Unicode MS" w:eastAsia="Arial Unicode MS"/>
-                          <w:rtl w:val="0"/>
-                        </w:rPr>
                         <w:t>GITREKT</w:t>
                       </w:r>
                     </w:p>
                   </w:txbxContent>
                 </v:textbox>
-                <w10:wrap type="none" side="bothSides" anchorx="page" anchory="page"/>
+                <w10:wrap anchorx="page" anchory="page"/>
               </v:rect>
             </w:pict>
           </mc:Fallback>
@@ -1349,15 +1307,7 @@
           <w:szCs w:val="24"/>
           <w:lang w:val="en-US"/>
         </w:rPr>
-        <w:t>Tra</w:t>
-      </w:r>
-      <w:r>
-        <w:rPr>
-          <w:sz w:val="24"/>
-          <w:szCs w:val="24"/>
-          <w:lang w:val="en-US"/>
-        </w:rPr>
-        <w:t>cking Time Spent on Tasks</w:t>
+        <w:t>Tracking Time Spent on Tasks</w:t>
       </w:r>
       <w:r>
         <w:rPr>
@@ -1549,15 +1499,7 @@
           <w:szCs w:val="24"/>
           <w:lang w:val="en-US"/>
         </w:rPr>
-        <w:t xml:space="preserve">The Drive Inspector offers an easy, foolproof method for assignment markers to determine the amount and quality of contribution from members working in a group. The Drive Inspector </w:t>
-      </w:r>
-      <w:r>
-        <w:rPr>
-          <w:sz w:val="24"/>
-          <w:szCs w:val="24"/>
-          <w:lang w:val="en-US"/>
-        </w:rPr>
-        <w:t xml:space="preserve">differs from other tools, in a way such that it allows for documents on Google Drive to be inspected as </w:t>
+        <w:t xml:space="preserve">The Drive Inspector offers an easy, foolproof method for assignment markers to determine the amount and quality of contribution from members working in a group. The Drive Inspector differs from other tools, in a way such that it allows for documents on Google Drive to be inspected as </w:t>
       </w:r>
       <w:r>
         <w:rPr>
@@ -1566,33 +1508,7 @@
           <w:lang w:val="en-US"/>
         </w:rPr>
         <w:lastRenderedPageBreak/>
-        <w:t xml:space="preserve">well, and is not limited to checking work uploaded via </w:t>
-      </w:r>
-      <w:proofErr w:type="spellStart"/>
-      <w:r>
-        <w:rPr>
-          <w:sz w:val="24"/>
-          <w:szCs w:val="24"/>
-          <w:lang w:val="en-US"/>
-        </w:rPr>
-        <w:t>Git</w:t>
-      </w:r>
-      <w:proofErr w:type="spellEnd"/>
-      <w:r>
-        <w:rPr>
-          <w:sz w:val="24"/>
-          <w:szCs w:val="24"/>
-          <w:lang w:val="en-US"/>
-        </w:rPr>
-        <w:t xml:space="preserve">. It will produce, alongside other features, a timeline of uploaded work, charts illustrating </w:t>
-      </w:r>
-      <w:r>
-        <w:rPr>
-          <w:sz w:val="24"/>
-          <w:szCs w:val="24"/>
-          <w:lang w:val="en-US"/>
-        </w:rPr>
-        <w:t xml:space="preserve">code checked in by each individual contributor, as well as…. </w:t>
+        <w:t xml:space="preserve">well, and is not limited to checking work uploaded via Git. It will produce, alongside other features, a timeline of uploaded work, charts illustrating code checked in by each individual contributor, as well as…. </w:t>
       </w:r>
     </w:p>
     <w:p>
@@ -1665,27 +1581,21 @@
           </mc:Choice>
           <mc:Fallback>
             <w:pict>
-              <v:rect id="_x0000_s1028" style="visibility:visible;position:absolute;margin-left:60.0pt;margin-top:64.1pt;width:475.0pt;height:21.0pt;z-index:251661312;mso-position-horizontal:absolute;mso-position-horizontal-relative:page;mso-position-vertical:absolute;mso-position-vertical-relative:page;mso-wrap-distance-left:12.0pt;mso-wrap-distance-top:12.0pt;mso-wrap-distance-right:12.0pt;mso-wrap-distance-bottom:12.0pt;">
-                <v:fill on="f"/>
-                <v:stroke on="f" weight="1.0pt" dashstyle="solid" endcap="flat" miterlimit="400.0%" joinstyle="miter" linestyle="single" startarrow="none" startarrowwidth="medium" startarrowlength="medium" endarrow="none" endarrowwidth="medium" endarrowlength="medium"/>
-                <v:textbox>
+              <v:rect id="_x0000_s1028" style="position:absolute;margin-left:60pt;margin-top:64.1pt;width:475pt;height:21pt;z-index:251661312;visibility:visible;mso-wrap-style:square;mso-wrap-distance-left:12pt;mso-wrap-distance-top:12pt;mso-wrap-distance-right:12pt;mso-wrap-distance-bottom:12pt;mso-position-horizontal:absolute;mso-position-horizontal-relative:page;mso-position-vertical:absolute;mso-position-vertical-relative:page;v-text-anchor:top" o:gfxdata="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" filled="f" stroked="f" strokeweight="1pt">
+                <v:stroke miterlimit="4"/>
+                <v:textbox inset="0,0,0,0">
                   <w:txbxContent>
                     <w:p>
                       <w:pPr>
                         <w:pStyle w:val="Subheading"/>
-                        <w:bidi w:val="0"/>
                       </w:pPr>
                       <w:r>
-                        <w:rPr>
-                          <w:rFonts w:ascii="Helvetica Neue" w:cs="Arial Unicode MS" w:hAnsi="Arial Unicode MS" w:eastAsia="Arial Unicode MS"/>
-                          <w:rtl w:val="0"/>
-                        </w:rPr>
                         <w:t>GITREKT</w:t>
                       </w:r>
                     </w:p>
                   </w:txbxContent>
                 </v:textbox>
-                <w10:wrap type="none" side="bothSides" anchorx="page" anchory="page"/>
+                <w10:wrap anchorx="page" anchory="page"/>
               </v:rect>
             </w:pict>
           </mc:Fallback>
@@ -1706,15 +1616,7 @@
           <w:szCs w:val="24"/>
           <w:lang w:val="en-US"/>
         </w:rPr>
-        <w:t xml:space="preserve">This document contains information on the project’s aim, vision, as well as decisions on process and personnel. This document also details methods of communication and task division </w:t>
-      </w:r>
-      <w:r>
-        <w:rPr>
-          <w:sz w:val="24"/>
-          <w:szCs w:val="24"/>
-          <w:lang w:val="en-US"/>
-        </w:rPr>
-        <w:t>amongst the GITREKT team.</w:t>
+        <w:t>This document contains information on the project’s aim, vision, as well as decisions on process and personnel. This document also details methods of communication and task division amongst the GITREKT team.</w:t>
       </w:r>
     </w:p>
     <w:p>
@@ -1757,33 +1659,7 @@
           <w:szCs w:val="24"/>
           <w:lang w:val="en-US"/>
         </w:rPr>
-        <w:t>For assignment markers who have difficulty identifying individual contributions in projects, the Drive Inspector is an online contribution inspector. It allows assignment markers to audit member’s contributions, and unlik</w:t>
-      </w:r>
-      <w:r>
-        <w:rPr>
-          <w:sz w:val="24"/>
-          <w:szCs w:val="24"/>
-          <w:lang w:val="en-US"/>
-        </w:rPr>
-        <w:t xml:space="preserve">e </w:t>
-      </w:r>
-      <w:proofErr w:type="spellStart"/>
-      <w:r>
-        <w:rPr>
-          <w:sz w:val="24"/>
-          <w:szCs w:val="24"/>
-          <w:lang w:val="en-US"/>
-        </w:rPr>
-        <w:t>Git</w:t>
-      </w:r>
-      <w:proofErr w:type="spellEnd"/>
-      <w:r>
-        <w:rPr>
-          <w:sz w:val="24"/>
-          <w:szCs w:val="24"/>
-          <w:lang w:val="en-US"/>
-        </w:rPr>
-        <w:t xml:space="preserve"> Inspector, our project extends to Google Drive documents as well. </w:t>
+        <w:t xml:space="preserve">For assignment markers who have difficulty identifying individual contributions in projects, the Drive Inspector is an online contribution inspector. It allows assignment markers to audit member’s contributions, and unlike Git Inspector, our project extends to Google Drive documents as well. </w:t>
       </w:r>
     </w:p>
     <w:p>
@@ -2112,21 +1988,12 @@
             <w:pPr>
               <w:pStyle w:val="TableStyle2"/>
             </w:pPr>
-            <w:proofErr w:type="spellStart"/>
             <w:r>
               <w:rPr>
                 <w:sz w:val="24"/>
                 <w:szCs w:val="24"/>
               </w:rPr>
-              <w:t>Tiong</w:t>
-            </w:r>
-            <w:proofErr w:type="spellEnd"/>
-            <w:r>
-              <w:rPr>
-                <w:sz w:val="24"/>
-                <w:szCs w:val="24"/>
-              </w:rPr>
-              <w:t xml:space="preserve"> Tay</w:t>
+              <w:t>Tiong Tay</w:t>
             </w:r>
           </w:p>
         </w:tc>
@@ -2467,17 +2334,8 @@
                 <w:sz w:val="24"/>
                 <w:szCs w:val="24"/>
               </w:rPr>
-              <w:t xml:space="preserve">Clarisse </w:t>
+              <w:t>Clarisse Cheah</w:t>
             </w:r>
-            <w:proofErr w:type="spellStart"/>
-            <w:r>
-              <w:rPr>
-                <w:sz w:val="24"/>
-                <w:szCs w:val="24"/>
-              </w:rPr>
-              <w:t>Cheah</w:t>
-            </w:r>
-            <w:proofErr w:type="spellEnd"/>
           </w:p>
         </w:tc>
         <w:tc>
@@ -2671,27 +2529,21 @@
           </mc:Choice>
           <mc:Fallback>
             <w:pict>
-              <v:rect id="_x0000_s1029" style="visibility:visible;position:absolute;margin-left:60.0pt;margin-top:64.1pt;width:475.0pt;height:21.0pt;z-index:251662336;mso-position-horizontal:absolute;mso-position-horizontal-relative:page;mso-position-vertical:absolute;mso-position-vertical-relative:page;mso-wrap-distance-left:12.0pt;mso-wrap-distance-top:12.0pt;mso-wrap-distance-right:12.0pt;mso-wrap-distance-bottom:12.0pt;">
-                <v:fill on="f"/>
-                <v:stroke on="f" weight="1.0pt" dashstyle="solid" endcap="flat" miterlimit="400.0%" joinstyle="miter" linestyle="single" startarrow="none" startarrowwidth="medium" startarrowlength="medium" endarrow="none" endarrowwidth="medium" endarrowlength="medium"/>
-                <v:textbox>
+              <v:rect id="_x0000_s1029" style="position:absolute;margin-left:60pt;margin-top:64.1pt;width:475pt;height:21pt;z-index:251662336;visibility:visible;mso-wrap-style:square;mso-wrap-distance-left:12pt;mso-wrap-distance-top:12pt;mso-wrap-distance-right:12pt;mso-wrap-distance-bottom:12pt;mso-position-horizontal:absolute;mso-position-horizontal-relative:page;mso-position-vertical:absolute;mso-position-vertical-relative:page;v-text-anchor:top" o:gfxdata="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" filled="f" stroked="f" strokeweight="1pt">
+                <v:stroke miterlimit="4"/>
+                <v:textbox inset="0,0,0,0">
                   <w:txbxContent>
                     <w:p>
                       <w:pPr>
                         <w:pStyle w:val="Subheading"/>
-                        <w:bidi w:val="0"/>
                       </w:pPr>
                       <w:r>
-                        <w:rPr>
-                          <w:rFonts w:ascii="Helvetica Neue" w:cs="Arial Unicode MS" w:hAnsi="Arial Unicode MS" w:eastAsia="Arial Unicode MS"/>
-                          <w:rtl w:val="0"/>
-                        </w:rPr>
                         <w:t>GITREKT</w:t>
                       </w:r>
                     </w:p>
                   </w:txbxContent>
                 </v:textbox>
-                <w10:wrap type="none" side="bothSides" anchorx="page" anchory="page"/>
+                <w10:wrap anchorx="page" anchory="page"/>
               </v:rect>
             </w:pict>
           </mc:Fallback>
@@ -2703,15 +2555,7 @@
           <w:szCs w:val="24"/>
           <w:lang w:val="en-US"/>
         </w:rPr>
-        <w:t>ail, fo</w:t>
-      </w:r>
-      <w:r>
-        <w:rPr>
-          <w:sz w:val="24"/>
-          <w:szCs w:val="24"/>
-          <w:lang w:val="en-US"/>
-        </w:rPr>
-        <w:t xml:space="preserve">r more formal purposes, such as liaising with the client, and client representatives. </w:t>
+        <w:t xml:space="preserve">ail, for more formal purposes, such as liaising with the client, and client representatives. </w:t>
       </w:r>
     </w:p>
     <w:p>
@@ -2973,19 +2817,11 @@
             <w:pPr>
               <w:pStyle w:val="TableStyle2"/>
             </w:pPr>
-            <w:proofErr w:type="spellStart"/>
             <w:r>
               <w:rPr>
                 <w:rFonts w:eastAsia="Arial Unicode MS" w:hAnsi="Arial Unicode MS" w:cs="Arial Unicode MS"/>
               </w:rPr>
-              <w:t>Tiong</w:t>
-            </w:r>
-            <w:proofErr w:type="spellEnd"/>
-            <w:r>
-              <w:rPr>
-                <w:rFonts w:eastAsia="Arial Unicode MS" w:hAnsi="Arial Unicode MS" w:cs="Arial Unicode MS"/>
-              </w:rPr>
-              <w:t xml:space="preserve"> Tay</w:t>
+              <w:t>Tiong Tay</w:t>
             </w:r>
           </w:p>
         </w:tc>
@@ -3275,16 +3111,8 @@
               <w:rPr>
                 <w:rFonts w:eastAsia="Arial Unicode MS" w:hAnsi="Arial Unicode MS" w:cs="Arial Unicode MS"/>
               </w:rPr>
-              <w:t xml:space="preserve">Clarisse </w:t>
+              <w:t>Clarisse Cheah</w:t>
             </w:r>
-            <w:proofErr w:type="spellStart"/>
-            <w:r>
-              <w:rPr>
-                <w:rFonts w:eastAsia="Arial Unicode MS" w:hAnsi="Arial Unicode MS" w:cs="Arial Unicode MS"/>
-              </w:rPr>
-              <w:t>Cheah</w:t>
-            </w:r>
-            <w:proofErr w:type="spellEnd"/>
           </w:p>
         </w:tc>
         <w:tc>
@@ -3432,15 +3260,7 @@
           <w:szCs w:val="24"/>
           <w:lang w:val="en-US"/>
         </w:rPr>
-        <w:t>Our team will be following a variant of the Scrum Process Model. This section explains in detail the version we will be using throughout this project, as</w:t>
-      </w:r>
-      <w:r>
-        <w:rPr>
-          <w:sz w:val="24"/>
-          <w:szCs w:val="24"/>
-          <w:lang w:val="en-US"/>
-        </w:rPr>
-        <w:t xml:space="preserve"> well as how it differs from the original process model.</w:t>
+        <w:t>Our team will be following a variant of the Scrum Process Model. This section explains in detail the version we will be using throughout this project, as well as how it differs from the original process model.</w:t>
       </w:r>
     </w:p>
     <w:p>
@@ -3684,27 +3504,21 @@
           </mc:Choice>
           <mc:Fallback>
             <w:pict>
-              <v:rect id="_x0000_s1030" style="visibility:visible;position:absolute;margin-left:60.0pt;margin-top:66.0pt;width:475.0pt;height:21.0pt;z-index:251663360;mso-position-horizontal:absolute;mso-position-horizontal-relative:page;mso-position-vertical:absolute;mso-position-vertical-relative:page;mso-wrap-distance-left:12.0pt;mso-wrap-distance-top:12.0pt;mso-wrap-distance-right:12.0pt;mso-wrap-distance-bottom:12.0pt;">
-                <v:fill on="f"/>
-                <v:stroke on="f" weight="1.0pt" dashstyle="solid" endcap="flat" miterlimit="400.0%" joinstyle="miter" linestyle="single" startarrow="none" startarrowwidth="medium" startarrowlength="medium" endarrow="none" endarrowwidth="medium" endarrowlength="medium"/>
-                <v:textbox>
+              <v:rect id="_x0000_s1030" style="position:absolute;margin-left:60pt;margin-top:66pt;width:475pt;height:21pt;z-index:251663360;visibility:visible;mso-wrap-style:square;mso-wrap-distance-left:12pt;mso-wrap-distance-top:12pt;mso-wrap-distance-right:12pt;mso-wrap-distance-bottom:12pt;mso-position-horizontal:absolute;mso-position-horizontal-relative:page;mso-position-vertical:absolute;mso-position-vertical-relative:page;v-text-anchor:top" o:gfxdata="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" filled="f" stroked="f" strokeweight="1pt">
+                <v:stroke miterlimit="4"/>
+                <v:textbox inset="0,0,0,0">
                   <w:txbxContent>
                     <w:p>
                       <w:pPr>
                         <w:pStyle w:val="Subheading"/>
-                        <w:bidi w:val="0"/>
                       </w:pPr>
                       <w:r>
-                        <w:rPr>
-                          <w:rFonts w:ascii="Helvetica Neue" w:cs="Arial Unicode MS" w:hAnsi="Arial Unicode MS" w:eastAsia="Arial Unicode MS"/>
-                          <w:rtl w:val="0"/>
-                        </w:rPr>
                         <w:t>GITREKT</w:t>
                       </w:r>
                     </w:p>
                   </w:txbxContent>
                 </v:textbox>
-                <w10:wrap type="none" side="bothSides" anchorx="page" anchory="page"/>
+                <w10:wrap anchorx="page" anchory="page"/>
               </v:rect>
             </w:pict>
           </mc:Fallback>
@@ -3752,15 +3566,7 @@
           <w:szCs w:val="24"/>
           <w:lang w:val="en-US"/>
         </w:rPr>
-        <w:t xml:space="preserve"> meeting, with the Product Owner p</w:t>
-      </w:r>
-      <w:r>
-        <w:rPr>
-          <w:sz w:val="24"/>
-          <w:szCs w:val="24"/>
-          <w:lang w:val="en-US"/>
-        </w:rPr>
-        <w:t xml:space="preserve">resent. This will be followed up by a </w:t>
+        <w:t xml:space="preserve"> meeting, with the Product Owner present. This will be followed up by a </w:t>
       </w:r>
       <w:r>
         <w:rPr>
@@ -3845,15 +3651,7 @@
           <w:szCs w:val="24"/>
           <w:lang w:val="en-US"/>
         </w:rPr>
-        <w:t>. This has been changed from the original duration o</w:t>
-      </w:r>
-      <w:r>
-        <w:rPr>
-          <w:sz w:val="24"/>
-          <w:szCs w:val="24"/>
-          <w:lang w:val="en-US"/>
-        </w:rPr>
-        <w:t xml:space="preserve">f one week to accommodate for inspection which happens every two weeks on Thursday. </w:t>
+        <w:t xml:space="preserve">. This has been changed from the original duration of one week to accommodate for inspection which happens every two weeks on Thursday. </w:t>
       </w:r>
     </w:p>
     <w:p>
@@ -3959,15 +3757,7 @@
           <w:szCs w:val="24"/>
           <w:lang w:val="en-US"/>
         </w:rPr>
-        <w:t>Story points will be designated based on relative difficulty of the task compared to the other tasks in the sprint, instead of the previous system of an estimate based on time in d</w:t>
-      </w:r>
-      <w:r>
-        <w:rPr>
-          <w:sz w:val="24"/>
-          <w:szCs w:val="24"/>
-          <w:lang w:val="en-US"/>
-        </w:rPr>
-        <w:t xml:space="preserve">ays. The range would be from </w:t>
+        <w:t xml:space="preserve">Story points will be designated based on relative difficulty of the task compared to the other tasks in the sprint, instead of the previous system of an estimate based on time in days. The range would be from </w:t>
       </w:r>
       <w:r>
         <w:rPr>
@@ -4041,27 +3831,21 @@
           </mc:Choice>
           <mc:Fallback>
             <w:pict>
-              <v:rect id="_x0000_s1031" style="visibility:visible;position:absolute;margin-left:60.0pt;margin-top:65.0pt;width:475.0pt;height:21.0pt;z-index:251665408;mso-position-horizontal:absolute;mso-position-horizontal-relative:page;mso-position-vertical:absolute;mso-position-vertical-relative:page;mso-wrap-distance-left:12.0pt;mso-wrap-distance-top:12.0pt;mso-wrap-distance-right:12.0pt;mso-wrap-distance-bottom:12.0pt;">
-                <v:fill on="f"/>
-                <v:stroke on="f" weight="1.0pt" dashstyle="solid" endcap="flat" miterlimit="400.0%" joinstyle="miter" linestyle="single" startarrow="none" startarrowwidth="medium" startarrowlength="medium" endarrow="none" endarrowwidth="medium" endarrowlength="medium"/>
-                <v:textbox>
+              <v:rect id="_x0000_s1031" style="position:absolute;margin-left:60pt;margin-top:65pt;width:475pt;height:21pt;z-index:251665408;visibility:visible;mso-wrap-style:square;mso-wrap-distance-left:12pt;mso-wrap-distance-top:12pt;mso-wrap-distance-right:12pt;mso-wrap-distance-bottom:12pt;mso-position-horizontal:absolute;mso-position-horizontal-relative:page;mso-position-vertical:absolute;mso-position-vertical-relative:page;v-text-anchor:top" o:gfxdata="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" filled="f" stroked="f" strokeweight="1pt">
+                <v:stroke miterlimit="4"/>
+                <v:textbox inset="0,0,0,0">
                   <w:txbxContent>
                     <w:p>
                       <w:pPr>
                         <w:pStyle w:val="Subheading"/>
-                        <w:bidi w:val="0"/>
                       </w:pPr>
                       <w:r>
-                        <w:rPr>
-                          <w:rFonts w:ascii="Helvetica Neue" w:cs="Arial Unicode MS" w:hAnsi="Arial Unicode MS" w:eastAsia="Arial Unicode MS"/>
-                          <w:rtl w:val="0"/>
-                        </w:rPr>
                         <w:t>GITREKT</w:t>
                       </w:r>
                     </w:p>
                   </w:txbxContent>
                 </v:textbox>
-                <w10:wrap type="none" side="bothSides" anchorx="page" anchory="page"/>
+                <w10:wrap anchorx="page" anchory="page"/>
               </v:rect>
             </w:pict>
           </mc:Fallback>
@@ -4165,15 +3949,7 @@
           <w:szCs w:val="24"/>
           <w:lang w:val="en-US"/>
         </w:rPr>
-        <w:t xml:space="preserve"> mee</w:t>
-      </w:r>
-      <w:r>
-        <w:rPr>
-          <w:sz w:val="24"/>
-          <w:szCs w:val="24"/>
-          <w:lang w:val="en-US"/>
-        </w:rPr>
-        <w:t xml:space="preserve">ting, replacing it instead, with a </w:t>
+        <w:t xml:space="preserve"> meeting, replacing it instead, with a </w:t>
       </w:r>
       <w:r>
         <w:rPr>
@@ -4191,15 +3967,7 @@
           <w:szCs w:val="24"/>
           <w:lang w:val="en-US"/>
         </w:rPr>
-        <w:t xml:space="preserve"> The time and place of the meeting would be decided a day in advance. This decision has taken into account the amount of features we have to implement, as well as the available ti</w:t>
-      </w:r>
-      <w:r>
-        <w:rPr>
-          <w:sz w:val="24"/>
-          <w:szCs w:val="24"/>
-          <w:lang w:val="en-US"/>
-        </w:rPr>
-        <w:t xml:space="preserve">me of the members per day. Doing so will </w:t>
+        <w:t xml:space="preserve"> The time and place of the meeting would be decided a day in advance. This decision has taken into account the amount of features we have to implement, as well as the available time of the members per day. Doing so will </w:t>
       </w:r>
       <w:proofErr w:type="spellStart"/>
       <w:r>
@@ -4407,15 +4175,7 @@
                                 <w:szCs w:val="24"/>
                                 <w:lang w:val="en-US"/>
                               </w:rPr>
-                              <w:t xml:space="preserve">-Feature is tested </w:t>
-                            </w:r>
-                            <w:r>
-                              <w:rPr>
-                                <w:sz w:val="24"/>
-                                <w:szCs w:val="24"/>
-                                <w:lang w:val="en-US"/>
-                              </w:rPr>
-                              <w:t>against acceptance criteria</w:t>
+                              <w:t>-Feature is tested against acceptance criteria</w:t>
                             </w:r>
                           </w:p>
                           <w:p>
@@ -4461,10 +4221,9 @@
           </mc:Choice>
           <mc:Fallback>
             <w:pict>
-              <v:rect id="_x0000_s1032" style="visibility:visible;position:absolute;margin-left:-0.5pt;margin-top:132.0pt;width:250.0pt;height:128.0pt;z-index:251668480;mso-position-horizontal:absolute;mso-position-horizontal-relative:margin;mso-position-vertical:absolute;mso-position-vertical-relative:line;mso-wrap-distance-left:12.0pt;mso-wrap-distance-top:12.0pt;mso-wrap-distance-right:12.0pt;mso-wrap-distance-bottom:12.0pt;">
-                <v:fill on="f"/>
-                <v:stroke on="f" weight="1.0pt" dashstyle="solid" endcap="flat" miterlimit="400.0%" joinstyle="miter" linestyle="single" startarrow="none" startarrowwidth="medium" startarrowlength="medium" endarrow="none" endarrowwidth="medium" endarrowlength="medium"/>
-                <v:textbox>
+              <v:rect id="_x0000_s1032" style="position:absolute;margin-left:-.5pt;margin-top:132pt;width:250pt;height:128pt;z-index:251668480;visibility:visible;mso-wrap-style:square;mso-wrap-distance-left:12pt;mso-wrap-distance-top:12pt;mso-wrap-distance-right:12pt;mso-wrap-distance-bottom:12pt;mso-position-horizontal:absolute;mso-position-horizontal-relative:margin;mso-position-vertical:absolute;mso-position-vertical-relative:line;v-text-anchor:top" wrapcoords="0 0 0 21600 21600 21600 21600 0 0 0" o:gfxdata="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" filled="f" stroked="f" strokeweight="1pt">
+                <v:stroke miterlimit="4"/>
+                <v:textbox inset="4pt,4pt,4pt,4pt">
                   <w:txbxContent>
                     <w:p>
                       <w:pPr>
@@ -4478,19 +4237,9 @@
                         <w:rPr>
                           <w:sz w:val="24"/>
                           <w:szCs w:val="24"/>
-                          <w:rtl w:val="0"/>
                           <w:lang w:val="en-US"/>
                         </w:rPr>
-                        <w:t>-</w:t>
-                      </w:r>
-                      <w:r>
-                        <w:rPr>
-                          <w:sz w:val="24"/>
-                          <w:szCs w:val="24"/>
-                          <w:rtl w:val="0"/>
-                          <w:lang w:val="en-US"/>
-                        </w:rPr>
-                        <w:t>Feature is tested against acceptance criteria</w:t>
+                        <w:t>-Feature is tested against acceptance criteria</w:t>
                       </w:r>
                     </w:p>
                     <w:p>
@@ -4505,19 +4254,9 @@
                         <w:rPr>
                           <w:sz w:val="24"/>
                           <w:szCs w:val="24"/>
-                          <w:rtl w:val="0"/>
                           <w:lang w:val="en-US"/>
                         </w:rPr>
-                        <w:t>-</w:t>
-                      </w:r>
-                      <w:r>
-                        <w:rPr>
-                          <w:sz w:val="24"/>
-                          <w:szCs w:val="24"/>
-                          <w:rtl w:val="0"/>
-                          <w:lang w:val="en-US"/>
-                        </w:rPr>
-                        <w:t>Documentation updated</w:t>
+                        <w:t>-Documentation updated</w:t>
                       </w:r>
                     </w:p>
                     <w:p>
@@ -4528,24 +4267,14 @@
                         <w:rPr>
                           <w:sz w:val="24"/>
                           <w:szCs w:val="24"/>
-                          <w:rtl w:val="0"/>
                           <w:lang w:val="en-US"/>
                         </w:rPr>
-                        <w:t>-</w:t>
-                      </w:r>
-                      <w:r>
-                        <w:rPr>
-                          <w:sz w:val="24"/>
-                          <w:szCs w:val="24"/>
-                          <w:rtl w:val="0"/>
-                          <w:lang w:val="en-US"/>
-                        </w:rPr>
-                        <w:t>Peer Code Review performed</w:t>
+                        <w:t>-Peer Code Review performed</w:t>
                       </w:r>
                     </w:p>
                   </w:txbxContent>
                 </v:textbox>
-                <w10:wrap type="through" side="bothSides" anchorx="margin"/>
+                <w10:wrap type="through" anchorx="margin" anchory="line"/>
               </v:rect>
             </w:pict>
           </mc:Fallback>
@@ -4658,8 +4387,6 @@
                               </w:rPr>
                               <w:t>Black box testing of product</w:t>
                             </w:r>
-                            <w:bookmarkStart w:id="0" w:name="_GoBack"/>
-                            <w:bookmarkEnd w:id="0"/>
                             <w:r>
                               <w:rPr>
                                 <w:sz w:val="24"/>
@@ -4792,8 +4519,6 @@
                         </w:rPr>
                         <w:t>Black box testing of product</w:t>
                       </w:r>
-                      <w:bookmarkStart w:id="1" w:name="_GoBack"/>
-                      <w:bookmarkEnd w:id="1"/>
                       <w:r>
                         <w:rPr>
                           <w:sz w:val="24"/>
@@ -4987,14 +4712,7 @@
           <w:sz w:val="24"/>
           <w:szCs w:val="24"/>
         </w:rPr>
-        <w:t>The ove</w:t>
-      </w:r>
-      <w:r>
-        <w:rPr>
-          <w:sz w:val="24"/>
-          <w:szCs w:val="24"/>
-        </w:rPr>
-        <w:t xml:space="preserve">rall definition of done for the project in its </w:t>
+        <w:t xml:space="preserve">The overall definition of done for the project in its </w:t>
       </w:r>
       <w:proofErr w:type="gramStart"/>
       <w:r>
@@ -5088,27 +4806,21 @@
           </mc:Choice>
           <mc:Fallback>
             <w:pict>
-              <v:rect id="_x0000_s1034" style="visibility:visible;position:absolute;margin-left:60.0pt;margin-top:68.0pt;width:475.0pt;height:21.0pt;z-index:251666432;mso-position-horizontal:absolute;mso-position-horizontal-relative:page;mso-position-vertical:absolute;mso-position-vertical-relative:page;mso-wrap-distance-left:12.0pt;mso-wrap-distance-top:12.0pt;mso-wrap-distance-right:12.0pt;mso-wrap-distance-bottom:12.0pt;">
-                <v:fill on="f"/>
-                <v:stroke on="f" weight="1.0pt" dashstyle="solid" endcap="flat" miterlimit="400.0%" joinstyle="miter" linestyle="single" startarrow="none" startarrowwidth="medium" startarrowlength="medium" endarrow="none" endarrowwidth="medium" endarrowlength="medium"/>
-                <v:textbox>
+              <v:rect id="_x0000_s1034" style="position:absolute;left:0;text-align:left;margin-left:60pt;margin-top:68pt;width:475pt;height:21pt;z-index:251666432;visibility:visible;mso-wrap-style:square;mso-wrap-distance-left:12pt;mso-wrap-distance-top:12pt;mso-wrap-distance-right:12pt;mso-wrap-distance-bottom:12pt;mso-position-horizontal:absolute;mso-position-horizontal-relative:page;mso-position-vertical:absolute;mso-position-vertical-relative:page;v-text-anchor:top" o:gfxdata="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" filled="f" stroked="f" strokeweight="1pt">
+                <v:stroke miterlimit="4"/>
+                <v:textbox inset="0,0,0,0">
                   <w:txbxContent>
                     <w:p>
                       <w:pPr>
                         <w:pStyle w:val="Subheading"/>
-                        <w:bidi w:val="0"/>
                       </w:pPr>
                       <w:r>
-                        <w:rPr>
-                          <w:rFonts w:ascii="Helvetica Neue" w:cs="Arial Unicode MS" w:hAnsi="Arial Unicode MS" w:eastAsia="Arial Unicode MS"/>
-                          <w:rtl w:val="0"/>
-                        </w:rPr>
                         <w:t>GITREKT</w:t>
                       </w:r>
                     </w:p>
                   </w:txbxContent>
                 </v:textbox>
-                <w10:wrap type="none" side="bothSides" anchorx="page" anchory="page"/>
+                <w10:wrap anchorx="page" anchory="page"/>
               </v:rect>
             </w:pict>
           </mc:Fallback>
@@ -5873,27 +5585,21 @@
           </mc:Choice>
           <mc:Fallback>
             <w:pict>
-              <v:rect id="_x0000_s1035" style="visibility:visible;position:absolute;margin-left:60.1pt;margin-top:64.7pt;width:475.0pt;height:21.0pt;z-index:251670528;mso-position-horizontal:absolute;mso-position-horizontal-relative:page;mso-position-vertical:absolute;mso-position-vertical-relative:page;mso-wrap-distance-left:12.0pt;mso-wrap-distance-top:12.0pt;mso-wrap-distance-right:12.0pt;mso-wrap-distance-bottom:12.0pt;">
-                <v:fill on="f"/>
-                <v:stroke on="f" weight="1.0pt" dashstyle="solid" endcap="flat" miterlimit="400.0%" joinstyle="miter" linestyle="single" startarrow="none" startarrowwidth="medium" startarrowlength="medium" endarrow="none" endarrowwidth="medium" endarrowlength="medium"/>
-                <v:textbox>
+              <v:rect id="_x0000_s1035" style="position:absolute;margin-left:60.1pt;margin-top:64.7pt;width:475pt;height:21pt;z-index:251670528;visibility:visible;mso-wrap-style:square;mso-wrap-distance-left:12pt;mso-wrap-distance-top:12pt;mso-wrap-distance-right:12pt;mso-wrap-distance-bottom:12pt;mso-position-horizontal:absolute;mso-position-horizontal-relative:page;mso-position-vertical:absolute;mso-position-vertical-relative:page;v-text-anchor:top" o:gfxdata="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" filled="f" stroked="f" strokeweight="1pt">
+                <v:stroke miterlimit="4"/>
+                <v:textbox inset="0,0,0,0">
                   <w:txbxContent>
                     <w:p>
                       <w:pPr>
                         <w:pStyle w:val="Subheading"/>
-                        <w:bidi w:val="0"/>
                       </w:pPr>
                       <w:r>
-                        <w:rPr>
-                          <w:rFonts w:ascii="Helvetica Neue" w:cs="Arial Unicode MS" w:hAnsi="Arial Unicode MS" w:eastAsia="Arial Unicode MS"/>
-                          <w:rtl w:val="0"/>
-                        </w:rPr>
                         <w:t>GITREKT</w:t>
                       </w:r>
                     </w:p>
                   </w:txbxContent>
                 </v:textbox>
-                <w10:wrap type="none" side="bothSides" anchorx="page" anchory="page"/>
+                <w10:wrap anchorx="page" anchory="page"/>
               </v:rect>
             </w:pict>
           </mc:Fallback>
@@ -6134,27 +5840,21 @@
           </mc:Choice>
           <mc:Fallback>
             <w:pict>
-              <v:rect id="_x0000_s1037" style="visibility:visible;position:absolute;margin-left:59.7pt;margin-top:68.1pt;width:475.0pt;height:21.0pt;z-index:251673600;mso-position-horizontal:absolute;mso-position-horizontal-relative:page;mso-position-vertical:absolute;mso-position-vertical-relative:page;mso-wrap-distance-left:12.0pt;mso-wrap-distance-top:12.0pt;mso-wrap-distance-right:12.0pt;mso-wrap-distance-bottom:12.0pt;">
-                <v:fill on="f"/>
-                <v:stroke on="f" weight="1.0pt" dashstyle="solid" endcap="flat" miterlimit="400.0%" joinstyle="miter" linestyle="single" startarrow="none" startarrowwidth="medium" startarrowlength="medium" endarrow="none" endarrowwidth="medium" endarrowlength="medium"/>
-                <v:textbox>
+              <v:rect id="_x0000_s1036" style="position:absolute;margin-left:59.75pt;margin-top:68.05pt;width:475pt;height:21pt;z-index:251673600;visibility:visible;mso-wrap-style:square;mso-wrap-distance-left:12pt;mso-wrap-distance-top:12pt;mso-wrap-distance-right:12pt;mso-wrap-distance-bottom:12pt;mso-position-horizontal:absolute;mso-position-horizontal-relative:page;mso-position-vertical:absolute;mso-position-vertical-relative:page;v-text-anchor:top" o:gfxdata="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" filled="f" stroked="f" strokeweight="1pt">
+                <v:stroke miterlimit="4"/>
+                <v:textbox inset="0,0,0,0">
                   <w:txbxContent>
                     <w:p>
                       <w:pPr>
                         <w:pStyle w:val="Subheading"/>
-                        <w:bidi w:val="0"/>
                       </w:pPr>
                       <w:r>
-                        <w:rPr>
-                          <w:rFonts w:ascii="Helvetica Neue" w:cs="Arial Unicode MS" w:hAnsi="Arial Unicode MS" w:eastAsia="Arial Unicode MS"/>
-                          <w:rtl w:val="0"/>
-                        </w:rPr>
                         <w:t>GITREKT</w:t>
                       </w:r>
                     </w:p>
                   </w:txbxContent>
                 </v:textbox>
-                <w10:wrap type="none" side="bothSides" anchorx="page" anchory="page"/>
+                <w10:wrap anchorx="page" anchory="page"/>
               </v:rect>
             </w:pict>
           </mc:Fallback>
@@ -6356,21 +6056,7 @@
           <w:sz w:val="24"/>
           <w:szCs w:val="24"/>
         </w:rPr>
-        <w:t>To complete the project, our team breaks down large tasks into smaller, manageable tasks to ease the completion of the project. Task breakdown was implemen</w:t>
-      </w:r>
-      <w:r>
-        <w:rPr>
-          <w:sz w:val="24"/>
-          <w:szCs w:val="24"/>
-        </w:rPr>
-        <w:t>ted as every individual member of the team is required to contribute their time and effort to complete their tasks. Once completed, all the tasks are combined and the final completion of project can be prepared for evaluation and production. There are many</w:t>
-      </w:r>
-      <w:r>
-        <w:rPr>
-          <w:sz w:val="24"/>
-          <w:szCs w:val="24"/>
-        </w:rPr>
-        <w:t xml:space="preserve"> ways allocation of tasks can be carried out. </w:t>
+        <w:t xml:space="preserve">To complete the project, our team breaks down large tasks into smaller, manageable tasks to ease the completion of the project. Task breakdown was implemented as every individual member of the team is required to contribute their time and effort to complete their tasks. Once completed, all the tasks are combined and the final completion of project can be prepared for evaluation and production. There are many ways allocation of tasks can be carried out. </w:t>
       </w:r>
     </w:p>
     <w:p>
@@ -6451,27 +6137,21 @@
           </mc:Choice>
           <mc:Fallback>
             <w:pict>
-              <v:rect id="_x0000_s1039" style="visibility:visible;position:absolute;margin-left:59.7pt;margin-top:68.1pt;width:475.0pt;height:21.0pt;z-index:251676672;mso-position-horizontal:absolute;mso-position-horizontal-relative:page;mso-position-vertical:absolute;mso-position-vertical-relative:page;mso-wrap-distance-left:12.0pt;mso-wrap-distance-top:12.0pt;mso-wrap-distance-right:12.0pt;mso-wrap-distance-bottom:12.0pt;">
-                <v:fill on="f"/>
-                <v:stroke on="f" weight="1.0pt" dashstyle="solid" endcap="flat" miterlimit="400.0%" joinstyle="miter" linestyle="single" startarrow="none" startarrowwidth="medium" startarrowlength="medium" endarrow="none" endarrowwidth="medium" endarrowlength="medium"/>
-                <v:textbox>
+              <v:rect id="_x0000_s1037" style="position:absolute;margin-left:59.75pt;margin-top:68.05pt;width:475pt;height:21pt;z-index:251676672;visibility:visible;mso-wrap-style:square;mso-wrap-distance-left:12pt;mso-wrap-distance-top:12pt;mso-wrap-distance-right:12pt;mso-wrap-distance-bottom:12pt;mso-position-horizontal:absolute;mso-position-horizontal-relative:page;mso-position-vertical:absolute;mso-position-vertical-relative:page;v-text-anchor:top" o:gfxdata="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" filled="f" stroked="f" strokeweight="1pt">
+                <v:stroke miterlimit="4"/>
+                <v:textbox inset="0,0,0,0">
                   <w:txbxContent>
                     <w:p>
                       <w:pPr>
                         <w:pStyle w:val="Subheading"/>
-                        <w:bidi w:val="0"/>
                       </w:pPr>
                       <w:r>
-                        <w:rPr>
-                          <w:rFonts w:ascii="Helvetica Neue" w:cs="Arial Unicode MS" w:hAnsi="Arial Unicode MS" w:eastAsia="Arial Unicode MS"/>
-                          <w:rtl w:val="0"/>
-                        </w:rPr>
                         <w:t>GITREKT</w:t>
                       </w:r>
                     </w:p>
                   </w:txbxContent>
                 </v:textbox>
-                <w10:wrap type="none" side="bothSides" anchorx="page" anchory="page"/>
+                <w10:wrap anchorx="page" anchory="page"/>
               </v:rect>
             </w:pict>
           </mc:Fallback>
@@ -6482,21 +6162,7 @@
           <w:sz w:val="24"/>
           <w:szCs w:val="24"/>
         </w:rPr>
-        <w:t xml:space="preserve">s allocation of tasks in such a way whereby team members list down their strengths and weaknesses. Then, the team leader would have a meeting with the team </w:t>
-      </w:r>
-      <w:r>
-        <w:rPr>
-          <w:sz w:val="24"/>
-          <w:szCs w:val="24"/>
-        </w:rPr>
-        <w:t>members. The team leader would hand over the tasks to the team members according to their strengths. If there is a dispute among team members, they are allowed to discuss and the team leader would find the best way to resolve it. For this project, after di</w:t>
-      </w:r>
-      <w:r>
-        <w:rPr>
-          <w:sz w:val="24"/>
-          <w:szCs w:val="24"/>
-        </w:rPr>
-        <w:t>scussion and allocation of tasks, we came up with a list of who and what that member would be doing.</w:t>
+        <w:t>s allocation of tasks in such a way whereby team members list down their strengths and weaknesses. Then, the team leader would have a meeting with the team members. The team leader would hand over the tasks to the team members according to their strengths. If there is a dispute among team members, they are allowed to discuss and the team leader would find the best way to resolve it. For this project, after discussion and allocation of tasks, we came up with a list of who and what that member would be doing.</w:t>
       </w:r>
     </w:p>
     <w:tbl>
@@ -6843,21 +6509,12 @@
                 <w:tab w:val="left" w:pos="29440"/>
               </w:tabs>
             </w:pPr>
-            <w:proofErr w:type="spellStart"/>
             <w:r>
               <w:rPr>
                 <w:sz w:val="26"/>
                 <w:szCs w:val="26"/>
               </w:rPr>
-              <w:t>Tiong</w:t>
-            </w:r>
-            <w:proofErr w:type="spellEnd"/>
-            <w:r>
-              <w:rPr>
-                <w:sz w:val="26"/>
-                <w:szCs w:val="26"/>
-              </w:rPr>
-              <w:t xml:space="preserve"> Tay</w:t>
+              <w:t>Tiong Tay</w:t>
             </w:r>
           </w:p>
         </w:tc>
@@ -7272,17 +6929,8 @@
                 <w:sz w:val="26"/>
                 <w:szCs w:val="26"/>
               </w:rPr>
-              <w:t xml:space="preserve">Clarisse </w:t>
+              <w:t>Clarisse Cheah</w:t>
             </w:r>
-            <w:proofErr w:type="spellStart"/>
-            <w:r>
-              <w:rPr>
-                <w:sz w:val="26"/>
-                <w:szCs w:val="26"/>
-              </w:rPr>
-              <w:t>Cheah</w:t>
-            </w:r>
-            <w:proofErr w:type="spellEnd"/>
           </w:p>
         </w:tc>
         <w:tc>
@@ -7497,27 +7145,21 @@
           </mc:Choice>
           <mc:Fallback>
             <w:pict>
-              <v:rect id="_x0000_s1040" style="visibility:visible;position:absolute;margin-left:59.7pt;margin-top:68.1pt;width:475.0pt;height:21.0pt;z-index:251677696;mso-position-horizontal:absolute;mso-position-horizontal-relative:page;mso-position-vertical:absolute;mso-position-vertical-relative:page;mso-wrap-distance-left:12.0pt;mso-wrap-distance-top:12.0pt;mso-wrap-distance-right:12.0pt;mso-wrap-distance-bottom:12.0pt;">
-                <v:fill on="f"/>
-                <v:stroke on="f" weight="1.0pt" dashstyle="solid" endcap="flat" miterlimit="400.0%" joinstyle="miter" linestyle="single" startarrow="none" startarrowwidth="medium" startarrowlength="medium" endarrow="none" endarrowwidth="medium" endarrowlength="medium"/>
-                <v:textbox>
+              <v:rect id="_x0000_s1038" style="position:absolute;margin-left:59.75pt;margin-top:68.05pt;width:475pt;height:21pt;z-index:251677696;visibility:visible;mso-wrap-style:square;mso-wrap-distance-left:12pt;mso-wrap-distance-top:12pt;mso-wrap-distance-right:12pt;mso-wrap-distance-bottom:12pt;mso-position-horizontal:absolute;mso-position-horizontal-relative:page;mso-position-vertical:absolute;mso-position-vertical-relative:page;v-text-anchor:top" o:gfxdata="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" filled="f" stroked="f" strokeweight="1pt">
+                <v:stroke miterlimit="4"/>
+                <v:textbox inset="0,0,0,0">
                   <w:txbxContent>
                     <w:p>
                       <w:pPr>
                         <w:pStyle w:val="Subheading"/>
-                        <w:bidi w:val="0"/>
                       </w:pPr>
                       <w:r>
-                        <w:rPr>
-                          <w:rFonts w:ascii="Helvetica Neue" w:cs="Arial Unicode MS" w:hAnsi="Arial Unicode MS" w:eastAsia="Arial Unicode MS"/>
-                          <w:rtl w:val="0"/>
-                        </w:rPr>
                         <w:t>GITREKT</w:t>
                       </w:r>
                     </w:p>
                   </w:txbxContent>
                 </v:textbox>
-                <w10:wrap type="none" side="bothSides" anchorx="page" anchory="page"/>
+                <w10:wrap anchorx="page" anchory="page"/>
               </v:rect>
             </w:pict>
           </mc:Fallback>
@@ -7767,27 +7409,7 @@
           <w:szCs w:val="24"/>
         </w:rPr>
         <w:tab/>
-      </w:r>
-      <w:r>
-        <w:rPr>
-          <w:sz w:val="24"/>
-          <w:szCs w:val="24"/>
-        </w:rPr>
-        <w:t>Keeping track on progress is crucial to ensure the project can be completed on time. To do so, we broke down tasks into sprints. We discussed on the priorities of the tasks and allocated it to the sprints. We used story points on each task in the sprint to</w:t>
-      </w:r>
-      <w:r>
-        <w:rPr>
-          <w:sz w:val="24"/>
-          <w:szCs w:val="24"/>
-        </w:rPr>
-        <w:t xml:space="preserve"> roughly determine the time needed to complete it. By doing so, we would be able to plan our timeline in advance. There are many applications available to keep track on progress in the internet. However, our team decided to stick onto an application. The a</w:t>
-      </w:r>
-      <w:r>
-        <w:rPr>
-          <w:sz w:val="24"/>
-          <w:szCs w:val="24"/>
-        </w:rPr>
-        <w:t xml:space="preserve">pplication would be Trello. This application has its own benefits to our team members. </w:t>
+        <w:t xml:space="preserve">Keeping track on progress is crucial to ensure the project can be completed on time. To do so, we broke down tasks into sprints. We discussed on the priorities of the tasks and allocated it to the sprints. We used story points on each task in the sprint to roughly determine the time needed to complete it. By doing so, we would be able to plan our timeline in advance. There are many applications available to keep track on progress in the internet. However, our team decided to stick onto an application. The application would be Trello. This application has its own benefits to our team members. </w:t>
       </w:r>
     </w:p>
     <w:p>
@@ -7819,14 +7441,7 @@
           <w:sz w:val="24"/>
           <w:szCs w:val="24"/>
         </w:rPr>
-        <w:t xml:space="preserve"> also known as Kanban. Kanban in Japanese means billboard or signboard. It is a good scheduling system. Kanban or in this scenario, Trello, is comprised of 3</w:t>
-      </w:r>
-      <w:r>
-        <w:rPr>
-          <w:sz w:val="24"/>
-          <w:szCs w:val="24"/>
-        </w:rPr>
-        <w:t xml:space="preserve"> </w:t>
+        <w:t xml:space="preserve"> also known as Kanban. Kanban in Japanese means billboard or signboard. It is a good scheduling system. Kanban or in this scenario, Trello, is comprised of 3 </w:t>
       </w:r>
       <w:r>
         <w:rPr>
@@ -7891,27 +7506,21 @@
           </mc:Choice>
           <mc:Fallback>
             <w:pict>
-              <v:rect id="_x0000_s1041" style="visibility:visible;position:absolute;margin-left:59.7pt;margin-top:68.1pt;width:475.0pt;height:21.0pt;z-index:251678720;mso-position-horizontal:absolute;mso-position-horizontal-relative:page;mso-position-vertical:absolute;mso-position-vertical-relative:page;mso-wrap-distance-left:12.0pt;mso-wrap-distance-top:12.0pt;mso-wrap-distance-right:12.0pt;mso-wrap-distance-bottom:12.0pt;">
-                <v:fill on="f"/>
-                <v:stroke on="f" weight="1.0pt" dashstyle="solid" endcap="flat" miterlimit="400.0%" joinstyle="miter" linestyle="single" startarrow="none" startarrowwidth="medium" startarrowlength="medium" endarrow="none" endarrowwidth="medium" endarrowlength="medium"/>
-                <v:textbox>
+              <v:rect id="_x0000_s1039" style="position:absolute;margin-left:59.75pt;margin-top:68.05pt;width:475pt;height:21pt;z-index:251678720;visibility:visible;mso-wrap-style:square;mso-wrap-distance-left:12pt;mso-wrap-distance-top:12pt;mso-wrap-distance-right:12pt;mso-wrap-distance-bottom:12pt;mso-position-horizontal:absolute;mso-position-horizontal-relative:page;mso-position-vertical:absolute;mso-position-vertical-relative:page;v-text-anchor:top" o:gfxdata="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" filled="f" stroked="f" strokeweight="1pt">
+                <v:stroke miterlimit="4"/>
+                <v:textbox inset="0,0,0,0">
                   <w:txbxContent>
                     <w:p>
                       <w:pPr>
                         <w:pStyle w:val="Subheading"/>
-                        <w:bidi w:val="0"/>
                       </w:pPr>
                       <w:r>
-                        <w:rPr>
-                          <w:rFonts w:ascii="Helvetica Neue" w:cs="Arial Unicode MS" w:hAnsi="Arial Unicode MS" w:eastAsia="Arial Unicode MS"/>
-                          <w:rtl w:val="0"/>
-                        </w:rPr>
                         <w:t>GITREKT</w:t>
                       </w:r>
                     </w:p>
                   </w:txbxContent>
                 </v:textbox>
-                <w10:wrap type="none" side="bothSides" anchorx="page" anchory="page"/>
+                <w10:wrap anchorx="page" anchory="page"/>
               </v:rect>
             </w:pict>
           </mc:Fallback>
@@ -8013,14 +7622,7 @@
           <w:sz w:val="24"/>
           <w:szCs w:val="24"/>
         </w:rPr>
-        <w:t xml:space="preserve">. Team members will be able to organize and categorize their tasks accordingly. Every task will have a name assigned to it to know who would be responsible for it. The product and sprint backlog would be </w:t>
-      </w:r>
-      <w:r>
-        <w:rPr>
-          <w:sz w:val="24"/>
-          <w:szCs w:val="24"/>
-        </w:rPr>
-        <w:t>shared with the product owner so he/she would have access to track the progression of the team.</w:t>
+        <w:t>. Team members will be able to organize and categorize their tasks accordingly. Every task will have a name assigned to it to know who would be responsible for it. The product and sprint backlog would be shared with the product owner so he/she would have access to track the progression of the team.</w:t>
       </w:r>
     </w:p>
     <w:p>
@@ -8037,14 +7639,7 @@
           <w:szCs w:val="24"/>
         </w:rPr>
         <w:tab/>
-        <w:t>A Sprint board would be used to track all the tasks assigned to a particular sprint, and this board would be re-used for every sprint, and renamed as appropria</w:t>
-      </w:r>
-      <w:r>
-        <w:rPr>
-          <w:sz w:val="24"/>
-          <w:szCs w:val="24"/>
-        </w:rPr>
-        <w:t>te (</w:t>
+        <w:t>A Sprint board would be used to track all the tasks assigned to a particular sprint, and this board would be re-used for every sprint, and renamed as appropriate (</w:t>
       </w:r>
       <w:proofErr w:type="spellStart"/>
       <w:r>
@@ -8121,14 +7716,7 @@
           <w:sz w:val="24"/>
           <w:szCs w:val="24"/>
         </w:rPr>
-        <w:t xml:space="preserve"> the number of boards the t</w:t>
-      </w:r>
-      <w:r>
-        <w:rPr>
-          <w:sz w:val="24"/>
-          <w:szCs w:val="24"/>
-        </w:rPr>
-        <w:t xml:space="preserve">eam has to deal with and keep track of. </w:t>
+        <w:t xml:space="preserve"> the number of boards the team has to deal with and keep track of. </w:t>
       </w:r>
     </w:p>
     <w:p>
@@ -8139,6 +7727,41 @@
           <w:szCs w:val="24"/>
         </w:rPr>
       </w:pPr>
+    </w:p>
+    <w:p>
+      <w:pPr>
+        <w:pStyle w:val="Body2"/>
+        <w:rPr>
+          <w:sz w:val="24"/>
+          <w:szCs w:val="24"/>
+        </w:rPr>
+      </w:pPr>
+      <w:r>
+        <w:rPr>
+          <w:sz w:val="24"/>
+          <w:szCs w:val="24"/>
+        </w:rPr>
+        <w:tab/>
+        <w:t xml:space="preserve">Our team has also decided to use burndown charts to </w:t>
+      </w:r>
+      <w:proofErr w:type="spellStart"/>
+      <w:r>
+        <w:rPr>
+          <w:sz w:val="24"/>
+          <w:szCs w:val="24"/>
+        </w:rPr>
+        <w:t>visualise</w:t>
+      </w:r>
+      <w:proofErr w:type="spellEnd"/>
+      <w:r>
+        <w:rPr>
+          <w:sz w:val="24"/>
+          <w:szCs w:val="24"/>
+        </w:rPr>
+        <w:t xml:space="preserve"> the past progress of the team. A burndown chart is a graph that plots remaining tasks against time, so one can see how fast or how slow the team is working, known as the velocity of the team. These burndown charts are generated manually at the end of each sprint to provide the team with graphical feedback on how the team had progressed.</w:t>
+      </w:r>
+      <w:bookmarkStart w:id="0" w:name="_GoBack"/>
+      <w:bookmarkEnd w:id="0"/>
     </w:p>
     <w:p>
       <w:pPr>
@@ -8252,14 +7875,7 @@
           <w:sz w:val="24"/>
           <w:szCs w:val="24"/>
         </w:rPr>
-        <w:t>Backlogs are a crucial aspect, allowing members to manage backlogs simultaneously, as well as ensuring all team members are aware o</w:t>
-      </w:r>
-      <w:r>
-        <w:rPr>
-          <w:sz w:val="24"/>
-          <w:szCs w:val="24"/>
-        </w:rPr>
-        <w:t xml:space="preserve">f the uncompleted tasks remaining. After discussion among the team members, we have decided to use Trello to store and manage backlogs. We have separated the backlogs </w:t>
+        <w:t xml:space="preserve">Backlogs are a crucial aspect, allowing members to manage backlogs simultaneously, as well as ensuring all team members are aware of the uncompleted tasks remaining. After discussion among the team members, we have decided to use Trello to store and manage backlogs. We have separated the backlogs </w:t>
       </w:r>
       <w:r>
         <w:rPr>
@@ -8324,27 +7940,21 @@
           </mc:Choice>
           <mc:Fallback>
             <w:pict>
-              <v:rect id="_x0000_s1042" style="visibility:visible;position:absolute;margin-left:59.7pt;margin-top:68.1pt;width:475.0pt;height:21.0pt;z-index:251679744;mso-position-horizontal:absolute;mso-position-horizontal-relative:page;mso-position-vertical:absolute;mso-position-vertical-relative:page;mso-wrap-distance-left:12.0pt;mso-wrap-distance-top:12.0pt;mso-wrap-distance-right:12.0pt;mso-wrap-distance-bottom:12.0pt;">
-                <v:fill on="f"/>
-                <v:stroke on="f" weight="1.0pt" dashstyle="solid" endcap="flat" miterlimit="400.0%" joinstyle="miter" linestyle="single" startarrow="none" startarrowwidth="medium" startarrowlength="medium" endarrow="none" endarrowwidth="medium" endarrowlength="medium"/>
-                <v:textbox>
+              <v:rect id="_x0000_s1040" style="position:absolute;margin-left:59.75pt;margin-top:68.05pt;width:475pt;height:21pt;z-index:251679744;visibility:visible;mso-wrap-style:square;mso-wrap-distance-left:12pt;mso-wrap-distance-top:12pt;mso-wrap-distance-right:12pt;mso-wrap-distance-bottom:12pt;mso-position-horizontal:absolute;mso-position-horizontal-relative:page;mso-position-vertical:absolute;mso-position-vertical-relative:page;v-text-anchor:top" o:gfxdata="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" filled="f" stroked="f" strokeweight="1pt">
+                <v:stroke miterlimit="4"/>
+                <v:textbox inset="0,0,0,0">
                   <w:txbxContent>
                     <w:p>
                       <w:pPr>
                         <w:pStyle w:val="Subheading"/>
-                        <w:bidi w:val="0"/>
                       </w:pPr>
                       <w:r>
-                        <w:rPr>
-                          <w:rFonts w:ascii="Helvetica Neue" w:cs="Arial Unicode MS" w:hAnsi="Arial Unicode MS" w:eastAsia="Arial Unicode MS"/>
-                          <w:rtl w:val="0"/>
-                        </w:rPr>
                         <w:t>GITREKT</w:t>
                       </w:r>
                     </w:p>
                   </w:txbxContent>
                 </v:textbox>
-                <w10:wrap type="none" side="bothSides" anchorx="page" anchory="page"/>
+                <w10:wrap anchorx="page" anchory="page"/>
               </v:rect>
             </w:pict>
           </mc:Fallback>
@@ -8371,14 +7981,7 @@
           <w:sz w:val="24"/>
           <w:szCs w:val="24"/>
         </w:rPr>
-        <w:t>Product backlog consists of all the tasks needed to be completed, while the sprint backlog contains all the tasks needed to be completed within that sprint, which our team discussed and agreed on it being a week long. All members are able to check the work</w:t>
-      </w:r>
-      <w:r>
-        <w:rPr>
-          <w:sz w:val="24"/>
-          <w:szCs w:val="24"/>
-        </w:rPr>
-        <w:t xml:space="preserve"> assigned to every individual through the backlogs. </w:t>
+        <w:t xml:space="preserve">Product backlog consists of all the tasks needed to be completed, while the sprint backlog contains all the tasks needed to be completed within that sprint, which our team discussed and agreed on it being a week long. All members are able to check the work assigned to every individual through the backlogs. </w:t>
       </w:r>
     </w:p>
     <w:p>
@@ -8445,14 +8048,7 @@
           <w:szCs w:val="24"/>
         </w:rPr>
         <w:tab/>
-        <w:t>Keeping track of time spent on project tasks is also essential to prevent extending deadlines. Every member should always take note how long it takes to complete a task.</w:t>
-      </w:r>
-      <w:r>
-        <w:rPr>
-          <w:sz w:val="24"/>
-          <w:szCs w:val="24"/>
-        </w:rPr>
-        <w:t xml:space="preserve"> For example, team member A records down the time taken to complete a specific task which is roughly 6 hours while team member B would take 4 days. The main purpose of this is to notify every member how long it would take to compl</w:t>
+        <w:t>Keeping track of time spent on project tasks is also essential to prevent extending deadlines. Every member should always take note how long it takes to complete a task. For example, team member A records down the time taken to complete a specific task which is roughly 6 hours while team member B would take 4 days. The main purpose of this is to notify every member how long it would take to compl</w:t>
       </w:r>
       <w:r>
         <w:rPr>
@@ -8517,27 +8113,21 @@
           </mc:Choice>
           <mc:Fallback>
             <w:pict>
-              <v:rect id="_x0000_s1043" style="visibility:visible;position:absolute;margin-left:59.7pt;margin-top:68.1pt;width:475.0pt;height:21.0pt;z-index:251689984;mso-position-horizontal:absolute;mso-position-horizontal-relative:page;mso-position-vertical:absolute;mso-position-vertical-relative:page;mso-wrap-distance-left:12.0pt;mso-wrap-distance-top:12.0pt;mso-wrap-distance-right:12.0pt;mso-wrap-distance-bottom:12.0pt;">
-                <v:fill on="f"/>
-                <v:stroke on="f" weight="1.0pt" dashstyle="solid" endcap="flat" miterlimit="400.0%" joinstyle="miter" linestyle="single" startarrow="none" startarrowwidth="medium" startarrowlength="medium" endarrow="none" endarrowwidth="medium" endarrowlength="medium"/>
-                <v:textbox>
+              <v:rect id="_x0000_s1041" style="position:absolute;margin-left:59.75pt;margin-top:68.05pt;width:475pt;height:21pt;z-index:251689984;visibility:visible;mso-wrap-style:square;mso-wrap-distance-left:12pt;mso-wrap-distance-top:12pt;mso-wrap-distance-right:12pt;mso-wrap-distance-bottom:12pt;mso-position-horizontal:absolute;mso-position-horizontal-relative:page;mso-position-vertical:absolute;mso-position-vertical-relative:page;v-text-anchor:top" o:gfxdata="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" filled="f" stroked="f" strokeweight="1pt">
+                <v:stroke miterlimit="4"/>
+                <v:textbox inset="0,0,0,0">
                   <w:txbxContent>
                     <w:p>
                       <w:pPr>
                         <w:pStyle w:val="Subheading"/>
-                        <w:bidi w:val="0"/>
                       </w:pPr>
                       <w:r>
-                        <w:rPr>
-                          <w:rFonts w:ascii="Helvetica Neue" w:cs="Arial Unicode MS" w:hAnsi="Arial Unicode MS" w:eastAsia="Arial Unicode MS"/>
-                          <w:rtl w:val="0"/>
-                        </w:rPr>
                         <w:t>GITREKT</w:t>
                       </w:r>
                     </w:p>
                   </w:txbxContent>
                 </v:textbox>
-                <w10:wrap type="none" side="bothSides" anchorx="page" anchory="page"/>
+                <w10:wrap anchorx="page" anchory="page"/>
               </v:rect>
             </w:pict>
           </mc:Fallback>
@@ -8548,21 +8138,7 @@
           <w:sz w:val="24"/>
           <w:szCs w:val="24"/>
         </w:rPr>
-        <w:t>ete a certain t</w:t>
-      </w:r>
-      <w:r>
-        <w:rPr>
-          <w:sz w:val="24"/>
-          <w:szCs w:val="24"/>
-        </w:rPr>
-        <w:t>ask. By doing so, the tasks can be categorized to categories of story points. Tougher tasks can have more story points to it while easier tasks will have lesser story points. During stand up meetings, team members can discuss with each other and at least e</w:t>
-      </w:r>
-      <w:r>
-        <w:rPr>
-          <w:sz w:val="24"/>
-          <w:szCs w:val="24"/>
-        </w:rPr>
-        <w:t xml:space="preserve">very member have some knowledge on the progression of the member if they are taking too long or they are on par with the </w:t>
+        <w:t xml:space="preserve">ete a certain task. By doing so, the tasks can be categorized to categories of story points. Tougher tasks can have more story points to it while easier tasks will have lesser story points. During stand up meetings, team members can discuss with each other and at least every member have some knowledge on the progression of the member if they are taking too long or they are on par with the </w:t>
       </w:r>
       <w:proofErr w:type="spellStart"/>
       <w:r>
@@ -8880,7 +8456,7 @@
                         <a:effectLst/>
                         <a:extLst>
                           <a:ext uri="{C572A759-6A51-4108-AA02-DFA0A04FC94B}">
-                            <ma14:wrappingTextBoxFlag xmlns:ma14="http://schemas.microsoft.com/office/mac/drawingml/2011/main" xmlns:o="urn:schemas-microsoft-com:office:office" xmlns:v="urn:schemas-microsoft-com:vml" xmlns:w10="urn:schemas-microsoft-com:office:word" xmlns:w="http://schemas.openxmlformats.org/wordprocessingml/2006/main" xmlns="" val="1"/>
+                            <ma14:wrappingTextBoxFlag xmlns="" xmlns:w="http://schemas.openxmlformats.org/wordprocessingml/2006/main" xmlns:w10="urn:schemas-microsoft-com:office:word" xmlns:v="urn:schemas-microsoft-com:vml" xmlns:o="urn:schemas-microsoft-com:office:office" xmlns:ma14="http://schemas.microsoft.com/office/mac/drawingml/2011/main" val="1"/>
                           </a:ext>
                         </a:extLst>
                       </wps:spPr>
@@ -8911,28 +8487,25 @@
           </mc:Choice>
           <mc:Fallback>
             <w:pict>
-              <v:rect id="_x0000_s1047" style="visibility:visible;position:absolute;margin-left:383.0pt;margin-top:301.4pt;width:151.5pt;height:45.9pt;z-index:251684864;mso-position-horizontal:absolute;mso-position-horizontal-relative:margin;mso-position-vertical:absolute;mso-position-vertical-relative:line;mso-wrap-distance-left:12.0pt;mso-wrap-distance-top:12.0pt;mso-wrap-distance-right:12.0pt;mso-wrap-distance-bottom:12.0pt;">
-                <v:fill on="f"/>
-                <v:stroke on="f" weight="1.0pt" dashstyle="solid" endcap="flat" miterlimit="400.0%" joinstyle="miter" linestyle="single" startarrow="none" startarrowwidth="medium" startarrowlength="medium" endarrow="none" endarrowwidth="medium" endarrowlength="medium"/>
-                <v:textbox>
+              <v:rect id="_x0000_s1042" style="position:absolute;margin-left:383.05pt;margin-top:301.4pt;width:151.45pt;height:45.9pt;z-index:251684864;visibility:visible;mso-wrap-style:square;mso-wrap-distance-left:12pt;mso-wrap-distance-top:12pt;mso-wrap-distance-right:12pt;mso-wrap-distance-bottom:12pt;mso-position-horizontal:absolute;mso-position-horizontal-relative:margin;mso-position-vertical:absolute;mso-position-vertical-relative:line;v-text-anchor:top" wrapcoords="-7 -24 -7 21573 21594 21573 21594 -24 -7 -24" o:gfxdata="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" filled="f" stroked="f" strokeweight="1pt">
+                <v:stroke miterlimit="4"/>
+                <v:textbox inset="4pt,4pt,4pt,4pt">
                   <w:txbxContent>
                     <w:p>
                       <w:pPr>
-                        <w:pStyle w:val="Body 2"/>
+                        <w:pStyle w:val="Body2"/>
                       </w:pPr>
                       <w:r>
                         <w:rPr>
                           <w:sz w:val="24"/>
                           <w:szCs w:val="24"/>
-                          <w:rtl w:val="0"/>
-                          <w:lang w:val="en-US"/>
                         </w:rPr>
                         <w:t>Time taken to complete</w:t>
                       </w:r>
                     </w:p>
                   </w:txbxContent>
                 </v:textbox>
-                <w10:wrap type="through" side="bothSides" anchorx="margin"/>
+                <w10:wrap type="through" anchorx="margin" anchory="line"/>
               </v:rect>
             </w:pict>
           </mc:Fallback>
@@ -9019,14 +8592,13 @@
           </mc:Choice>
           <mc:Fallback>
             <w:pict>
-              <v:rect id="_x0000_s1048" style="visibility:visible;position:absolute;margin-left:397.7pt;margin-top:354.2pt;width:139.4pt;height:31.7pt;z-index:251685888;mso-position-horizontal:absolute;mso-position-horizontal-relative:margin;mso-position-vertical:absolute;mso-position-vertical-relative:line;mso-wrap-distance-left:12.0pt;mso-wrap-distance-top:12.0pt;mso-wrap-distance-right:12.0pt;mso-wrap-distance-bottom:12.0pt;">
-                <v:fill on="f"/>
-                <v:stroke on="f" weight="1.0pt" dashstyle="solid" endcap="flat" miterlimit="400.0%" joinstyle="miter" linestyle="single" startarrow="none" startarrowwidth="medium" startarrowlength="medium" endarrow="none" endarrowwidth="medium" endarrowlength="medium"/>
-                <v:textbox>
+              <v:rect id="_x0000_s1043" style="position:absolute;margin-left:397.65pt;margin-top:354.2pt;width:139.4pt;height:31.7pt;z-index:251685888;visibility:visible;mso-wrap-style:square;mso-wrap-distance-left:12pt;mso-wrap-distance-top:12pt;mso-wrap-distance-right:12pt;mso-wrap-distance-bottom:12pt;mso-position-horizontal:absolute;mso-position-horizontal-relative:margin;mso-position-vertical:absolute;mso-position-vertical-relative:line;v-text-anchor:top" wrapcoords="0 0 0 21596 21602 21596 21602 0 0 0" o:gfxdata="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" filled="f" stroked="f" strokeweight="1pt">
+                <v:stroke miterlimit="4"/>
+                <v:textbox inset="4pt,4pt,4pt,4pt">
                   <w:txbxContent>
                     <w:p>
                       <w:pPr>
-                        <w:pStyle w:val="Body 2"/>
+                        <w:pStyle w:val="Body2"/>
                         <w:rPr>
                           <w:sz w:val="24"/>
                           <w:szCs w:val="24"/>
@@ -9036,15 +8608,13 @@
                         <w:rPr>
                           <w:sz w:val="24"/>
                           <w:szCs w:val="24"/>
-                          <w:rtl w:val="0"/>
-                          <w:lang w:val="en-US"/>
                         </w:rPr>
                         <w:t>The task is completed</w:t>
                       </w:r>
                     </w:p>
                   </w:txbxContent>
                 </v:textbox>
-                <w10:wrap type="through" side="bothSides" anchorx="margin"/>
+                <w10:wrap type="through" anchorx="margin" anchory="line"/>
               </v:rect>
             </w:pict>
           </mc:Fallback>
@@ -9131,14 +8701,13 @@
           </mc:Choice>
           <mc:Fallback>
             <w:pict>
-              <v:rect id="_x0000_s1049" style="visibility:visible;position:absolute;margin-left:422.4pt;margin-top:55.3pt;width:104.0pt;height:32.4pt;z-index:251683840;mso-position-horizontal:absolute;mso-position-horizontal-relative:margin;mso-position-vertical:absolute;mso-position-vertical-relative:line;mso-wrap-distance-left:12.0pt;mso-wrap-distance-top:12.0pt;mso-wrap-distance-right:12.0pt;mso-wrap-distance-bottom:12.0pt;">
-                <v:fill on="f"/>
-                <v:stroke on="f" weight="1.0pt" dashstyle="solid" endcap="flat" miterlimit="400.0%" joinstyle="miter" linestyle="single" startarrow="none" startarrowwidth="medium" startarrowlength="medium" endarrow="none" endarrowwidth="medium" endarrowlength="medium"/>
-                <v:textbox>
+              <v:rect id="_x0000_s1044" style="position:absolute;margin-left:422.35pt;margin-top:55.35pt;width:104pt;height:32.35pt;z-index:251683840;visibility:visible;mso-wrap-style:square;mso-wrap-distance-left:12pt;mso-wrap-distance-top:12pt;mso-wrap-distance-right:12pt;mso-wrap-distance-bottom:12pt;mso-position-horizontal:absolute;mso-position-horizontal-relative:margin;mso-position-vertical:absolute;mso-position-vertical-relative:line;v-text-anchor:top" wrapcoords="0 -33 0 21573 21603 21573 21603 -33 0 -33" o:gfxdata="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" filled="f" stroked="f" strokeweight="1pt">
+                <v:stroke miterlimit="4"/>
+                <v:textbox inset="4pt,4pt,4pt,4pt">
                   <w:txbxContent>
                     <w:p>
                       <w:pPr>
-                        <w:pStyle w:val="Body 2"/>
+                        <w:pStyle w:val="Body2"/>
                         <w:rPr>
                           <w:sz w:val="24"/>
                           <w:szCs w:val="24"/>
@@ -9148,15 +8717,13 @@
                         <w:rPr>
                           <w:sz w:val="24"/>
                           <w:szCs w:val="24"/>
-                          <w:rtl w:val="0"/>
-                          <w:lang w:val="en-US"/>
                         </w:rPr>
                         <w:t>Due date for task</w:t>
                       </w:r>
                     </w:p>
                   </w:txbxContent>
                 </v:textbox>
-                <w10:wrap type="through" side="bothSides" anchorx="margin"/>
+                <w10:wrap type="through" anchorx="margin" anchory="line"/>
               </v:rect>
             </w:pict>
           </mc:Fallback>
@@ -9175,7 +8742,7 @@
 </file>
 
 <file path=word/endnotes.xml><?xml version="1.0" encoding="utf-8"?>
-<w:endnotes xmlns:wpc="http://schemas.microsoft.com/office/word/2010/wordprocessingCanvas" xmlns:cx="http://schemas.microsoft.com/office/drawing/2014/chartex" xmlns:mc="http://schemas.openxmlformats.org/markup-compatibility/2006" xmlns:o="urn:schemas-microsoft-com:office:office" xmlns:r="http://schemas.openxmlformats.org/officeDocument/2006/relationships" xmlns:m="http://schemas.openxmlformats.org/officeDocument/2006/math" xmlns:v="urn:schemas-microsoft-com:vml" xmlns:wp14="http://schemas.microsoft.com/office/word/2010/wordprocessingDrawing" xmlns:wp="http://schemas.openxmlformats.org/drawingml/2006/wordprocessingDrawing" xmlns:w10="urn:schemas-microsoft-com:office:word" xmlns:w="http://schemas.openxmlformats.org/wordprocessingml/2006/main" xmlns:w14="http://schemas.microsoft.com/office/word/2010/wordml" xmlns:w15="http://schemas.microsoft.com/office/word/2012/wordml" xmlns:w16se="http://schemas.microsoft.com/office/word/2015/wordml/symex" xmlns:wpg="http://schemas.microsoft.com/office/word/2010/wordprocessingGroup" xmlns:wpi="http://schemas.microsoft.com/office/word/2010/wordprocessingInk" xmlns:wne="http://schemas.microsoft.com/office/word/2006/wordml" xmlns:wps="http://schemas.microsoft.com/office/word/2010/wordprocessingShape" mc:Ignorable="w14 w15 w16se wp14">
+<w:endnotes xmlns:wpc="http://schemas.microsoft.com/office/word/2010/wordprocessingCanvas" xmlns:cx="http://schemas.microsoft.com/office/drawing/2014/chartex" xmlns:cx1="http://schemas.microsoft.com/office/drawing/2015/9/8/chartex" xmlns:cx2="http://schemas.microsoft.com/office/drawing/2015/10/21/chartex" xmlns:cx3="http://schemas.microsoft.com/office/drawing/2016/5/9/chartex" xmlns:cx4="http://schemas.microsoft.com/office/drawing/2016/5/10/chartex" xmlns:cx5="http://schemas.microsoft.com/office/drawing/2016/5/11/chartex" xmlns:cx6="http://schemas.microsoft.com/office/drawing/2016/5/12/chartex" xmlns:cx7="http://schemas.microsoft.com/office/drawing/2016/5/13/chartex" xmlns:cx8="http://schemas.microsoft.com/office/drawing/2016/5/14/chartex" xmlns:mc="http://schemas.openxmlformats.org/markup-compatibility/2006" xmlns:aink="http://schemas.microsoft.com/office/drawing/2016/ink" xmlns:am3d="http://schemas.microsoft.com/office/drawing/2017/model3d" xmlns:o="urn:schemas-microsoft-com:office:office" xmlns:r="http://schemas.openxmlformats.org/officeDocument/2006/relationships" xmlns:m="http://schemas.openxmlformats.org/officeDocument/2006/math" xmlns:v="urn:schemas-microsoft-com:vml" xmlns:wp14="http://schemas.microsoft.com/office/word/2010/wordprocessingDrawing" xmlns:wp="http://schemas.openxmlformats.org/drawingml/2006/wordprocessingDrawing" xmlns:w10="urn:schemas-microsoft-com:office:word" xmlns:w="http://schemas.openxmlformats.org/wordprocessingml/2006/main" xmlns:w14="http://schemas.microsoft.com/office/word/2010/wordml" xmlns:w15="http://schemas.microsoft.com/office/word/2012/wordml" xmlns:w16cid="http://schemas.microsoft.com/office/word/2016/wordml/cid" xmlns:w16se="http://schemas.microsoft.com/office/word/2015/wordml/symex" xmlns:wpg="http://schemas.microsoft.com/office/word/2010/wordprocessingGroup" xmlns:wpi="http://schemas.microsoft.com/office/word/2010/wordprocessingInk" xmlns:wne="http://schemas.microsoft.com/office/word/2006/wordml" xmlns:wps="http://schemas.microsoft.com/office/word/2010/wordprocessingShape" mc:Ignorable="w14 w15 w16se w16cid wp14">
   <w:endnote w:type="separator" w:id="-1">
     <w:p>
       <w:r>
@@ -9194,7 +8761,7 @@
 </file>
 
 <file path=word/footer1.xml><?xml version="1.0" encoding="utf-8"?>
-<w:ftr xmlns:wpc="http://schemas.microsoft.com/office/word/2010/wordprocessingCanvas" xmlns:cx="http://schemas.microsoft.com/office/drawing/2014/chartex" xmlns:mc="http://schemas.openxmlformats.org/markup-compatibility/2006" xmlns:o="urn:schemas-microsoft-com:office:office" xmlns:r="http://schemas.openxmlformats.org/officeDocument/2006/relationships" xmlns:m="http://schemas.openxmlformats.org/officeDocument/2006/math" xmlns:v="urn:schemas-microsoft-com:vml" xmlns:wp14="http://schemas.microsoft.com/office/word/2010/wordprocessingDrawing" xmlns:wp="http://schemas.openxmlformats.org/drawingml/2006/wordprocessingDrawing" xmlns:w10="urn:schemas-microsoft-com:office:word" xmlns:w="http://schemas.openxmlformats.org/wordprocessingml/2006/main" xmlns:w14="http://schemas.microsoft.com/office/word/2010/wordml" xmlns:w15="http://schemas.microsoft.com/office/word/2012/wordml" xmlns:w16se="http://schemas.microsoft.com/office/word/2015/wordml/symex" xmlns:wpg="http://schemas.microsoft.com/office/word/2010/wordprocessingGroup" xmlns:wpi="http://schemas.microsoft.com/office/word/2010/wordprocessingInk" xmlns:wne="http://schemas.microsoft.com/office/word/2006/wordml" xmlns:wps="http://schemas.microsoft.com/office/word/2010/wordprocessingShape" mc:Ignorable="w14 w15 w16se wp14">
+<w:ftr xmlns:wpc="http://schemas.microsoft.com/office/word/2010/wordprocessingCanvas" xmlns:cx="http://schemas.microsoft.com/office/drawing/2014/chartex" xmlns:cx1="http://schemas.microsoft.com/office/drawing/2015/9/8/chartex" xmlns:cx2="http://schemas.microsoft.com/office/drawing/2015/10/21/chartex" xmlns:cx3="http://schemas.microsoft.com/office/drawing/2016/5/9/chartex" xmlns:cx4="http://schemas.microsoft.com/office/drawing/2016/5/10/chartex" xmlns:cx5="http://schemas.microsoft.com/office/drawing/2016/5/11/chartex" xmlns:cx6="http://schemas.microsoft.com/office/drawing/2016/5/12/chartex" xmlns:cx7="http://schemas.microsoft.com/office/drawing/2016/5/13/chartex" xmlns:cx8="http://schemas.microsoft.com/office/drawing/2016/5/14/chartex" xmlns:mc="http://schemas.openxmlformats.org/markup-compatibility/2006" xmlns:aink="http://schemas.microsoft.com/office/drawing/2016/ink" xmlns:am3d="http://schemas.microsoft.com/office/drawing/2017/model3d" xmlns:o="urn:schemas-microsoft-com:office:office" xmlns:r="http://schemas.openxmlformats.org/officeDocument/2006/relationships" xmlns:m="http://schemas.openxmlformats.org/officeDocument/2006/math" xmlns:v="urn:schemas-microsoft-com:vml" xmlns:wp14="http://schemas.microsoft.com/office/word/2010/wordprocessingDrawing" xmlns:wp="http://schemas.openxmlformats.org/drawingml/2006/wordprocessingDrawing" xmlns:w10="urn:schemas-microsoft-com:office:word" xmlns:w="http://schemas.openxmlformats.org/wordprocessingml/2006/main" xmlns:w14="http://schemas.microsoft.com/office/word/2010/wordml" xmlns:w15="http://schemas.microsoft.com/office/word/2012/wordml" xmlns:w16cid="http://schemas.microsoft.com/office/word/2016/wordml/cid" xmlns:w16se="http://schemas.microsoft.com/office/word/2015/wordml/symex" xmlns:wpg="http://schemas.microsoft.com/office/word/2010/wordprocessingGroup" xmlns:wpi="http://schemas.microsoft.com/office/word/2010/wordprocessingInk" xmlns:wne="http://schemas.microsoft.com/office/word/2006/wordml" xmlns:wps="http://schemas.microsoft.com/office/word/2010/wordprocessingShape" mc:Ignorable="w14 w15 w16se w16cid wp14">
   <w:p>
     <w:pPr>
       <w:pStyle w:val="HeaderFooter"/>
@@ -9227,7 +8794,7 @@
 </file>
 
 <file path=word/footnotes.xml><?xml version="1.0" encoding="utf-8"?>
-<w:footnotes xmlns:wpc="http://schemas.microsoft.com/office/word/2010/wordprocessingCanvas" xmlns:cx="http://schemas.microsoft.com/office/drawing/2014/chartex" xmlns:mc="http://schemas.openxmlformats.org/markup-compatibility/2006" xmlns:o="urn:schemas-microsoft-com:office:office" xmlns:r="http://schemas.openxmlformats.org/officeDocument/2006/relationships" xmlns:m="http://schemas.openxmlformats.org/officeDocument/2006/math" xmlns:v="urn:schemas-microsoft-com:vml" xmlns:wp14="http://schemas.microsoft.com/office/word/2010/wordprocessingDrawing" xmlns:wp="http://schemas.openxmlformats.org/drawingml/2006/wordprocessingDrawing" xmlns:w10="urn:schemas-microsoft-com:office:word" xmlns:w="http://schemas.openxmlformats.org/wordprocessingml/2006/main" xmlns:w14="http://schemas.microsoft.com/office/word/2010/wordml" xmlns:w15="http://schemas.microsoft.com/office/word/2012/wordml" xmlns:w16se="http://schemas.microsoft.com/office/word/2015/wordml/symex" xmlns:wpg="http://schemas.microsoft.com/office/word/2010/wordprocessingGroup" xmlns:wpi="http://schemas.microsoft.com/office/word/2010/wordprocessingInk" xmlns:wne="http://schemas.microsoft.com/office/word/2006/wordml" xmlns:wps="http://schemas.microsoft.com/office/word/2010/wordprocessingShape" mc:Ignorable="w14 w15 w16se wp14">
+<w:footnotes xmlns:wpc="http://schemas.microsoft.com/office/word/2010/wordprocessingCanvas" xmlns:cx="http://schemas.microsoft.com/office/drawing/2014/chartex" xmlns:cx1="http://schemas.microsoft.com/office/drawing/2015/9/8/chartex" xmlns:cx2="http://schemas.microsoft.com/office/drawing/2015/10/21/chartex" xmlns:cx3="http://schemas.microsoft.com/office/drawing/2016/5/9/chartex" xmlns:cx4="http://schemas.microsoft.com/office/drawing/2016/5/10/chartex" xmlns:cx5="http://schemas.microsoft.com/office/drawing/2016/5/11/chartex" xmlns:cx6="http://schemas.microsoft.com/office/drawing/2016/5/12/chartex" xmlns:cx7="http://schemas.microsoft.com/office/drawing/2016/5/13/chartex" xmlns:cx8="http://schemas.microsoft.com/office/drawing/2016/5/14/chartex" xmlns:mc="http://schemas.openxmlformats.org/markup-compatibility/2006" xmlns:aink="http://schemas.microsoft.com/office/drawing/2016/ink" xmlns:am3d="http://schemas.microsoft.com/office/drawing/2017/model3d" xmlns:o="urn:schemas-microsoft-com:office:office" xmlns:r="http://schemas.openxmlformats.org/officeDocument/2006/relationships" xmlns:m="http://schemas.openxmlformats.org/officeDocument/2006/math" xmlns:v="urn:schemas-microsoft-com:vml" xmlns:wp14="http://schemas.microsoft.com/office/word/2010/wordprocessingDrawing" xmlns:wp="http://schemas.openxmlformats.org/drawingml/2006/wordprocessingDrawing" xmlns:w10="urn:schemas-microsoft-com:office:word" xmlns:w="http://schemas.openxmlformats.org/wordprocessingml/2006/main" xmlns:w14="http://schemas.microsoft.com/office/word/2010/wordml" xmlns:w15="http://schemas.microsoft.com/office/word/2012/wordml" xmlns:w16cid="http://schemas.microsoft.com/office/word/2016/wordml/cid" xmlns:w16se="http://schemas.microsoft.com/office/word/2015/wordml/symex" xmlns:wpg="http://schemas.microsoft.com/office/word/2010/wordprocessingGroup" xmlns:wpi="http://schemas.microsoft.com/office/word/2010/wordprocessingInk" xmlns:wne="http://schemas.microsoft.com/office/word/2006/wordml" xmlns:wps="http://schemas.microsoft.com/office/word/2010/wordprocessingShape" mc:Ignorable="w14 w15 w16se w16cid wp14">
   <w:footnote w:type="separator" w:id="-1">
     <w:p>
       <w:r>
@@ -9246,7 +8813,7 @@
 </file>
 
 <file path=word/header1.xml><?xml version="1.0" encoding="utf-8"?>
-<w:hdr xmlns:wpc="http://schemas.microsoft.com/office/word/2010/wordprocessingCanvas" xmlns:cx="http://schemas.microsoft.com/office/drawing/2014/chartex" xmlns:mc="http://schemas.openxmlformats.org/markup-compatibility/2006" xmlns:o="urn:schemas-microsoft-com:office:office" xmlns:r="http://schemas.openxmlformats.org/officeDocument/2006/relationships" xmlns:m="http://schemas.openxmlformats.org/officeDocument/2006/math" xmlns:v="urn:schemas-microsoft-com:vml" xmlns:wp14="http://schemas.microsoft.com/office/word/2010/wordprocessingDrawing" xmlns:wp="http://schemas.openxmlformats.org/drawingml/2006/wordprocessingDrawing" xmlns:w10="urn:schemas-microsoft-com:office:word" xmlns:w="http://schemas.openxmlformats.org/wordprocessingml/2006/main" xmlns:w14="http://schemas.microsoft.com/office/word/2010/wordml" xmlns:w15="http://schemas.microsoft.com/office/word/2012/wordml" xmlns:w16se="http://schemas.microsoft.com/office/word/2015/wordml/symex" xmlns:wpg="http://schemas.microsoft.com/office/word/2010/wordprocessingGroup" xmlns:wpi="http://schemas.microsoft.com/office/word/2010/wordprocessingInk" xmlns:wne="http://schemas.microsoft.com/office/word/2006/wordml" xmlns:wps="http://schemas.microsoft.com/office/word/2010/wordprocessingShape" mc:Ignorable="w14 w15 w16se wp14">
+<w:hdr xmlns:wpc="http://schemas.microsoft.com/office/word/2010/wordprocessingCanvas" xmlns:cx="http://schemas.microsoft.com/office/drawing/2014/chartex" xmlns:cx1="http://schemas.microsoft.com/office/drawing/2015/9/8/chartex" xmlns:cx2="http://schemas.microsoft.com/office/drawing/2015/10/21/chartex" xmlns:cx3="http://schemas.microsoft.com/office/drawing/2016/5/9/chartex" xmlns:cx4="http://schemas.microsoft.com/office/drawing/2016/5/10/chartex" xmlns:cx5="http://schemas.microsoft.com/office/drawing/2016/5/11/chartex" xmlns:cx6="http://schemas.microsoft.com/office/drawing/2016/5/12/chartex" xmlns:cx7="http://schemas.microsoft.com/office/drawing/2016/5/13/chartex" xmlns:cx8="http://schemas.microsoft.com/office/drawing/2016/5/14/chartex" xmlns:mc="http://schemas.openxmlformats.org/markup-compatibility/2006" xmlns:aink="http://schemas.microsoft.com/office/drawing/2016/ink" xmlns:am3d="http://schemas.microsoft.com/office/drawing/2017/model3d" xmlns:o="urn:schemas-microsoft-com:office:office" xmlns:r="http://schemas.openxmlformats.org/officeDocument/2006/relationships" xmlns:m="http://schemas.openxmlformats.org/officeDocument/2006/math" xmlns:v="urn:schemas-microsoft-com:vml" xmlns:wp14="http://schemas.microsoft.com/office/word/2010/wordprocessingDrawing" xmlns:wp="http://schemas.openxmlformats.org/drawingml/2006/wordprocessingDrawing" xmlns:w10="urn:schemas-microsoft-com:office:word" xmlns:w="http://schemas.openxmlformats.org/wordprocessingml/2006/main" xmlns:w14="http://schemas.microsoft.com/office/word/2010/wordml" xmlns:w15="http://schemas.microsoft.com/office/word/2012/wordml" xmlns:w16cid="http://schemas.microsoft.com/office/word/2016/wordml/cid" xmlns:w16se="http://schemas.microsoft.com/office/word/2015/wordml/symex" xmlns:wpg="http://schemas.microsoft.com/office/word/2010/wordprocessingGroup" xmlns:wpi="http://schemas.microsoft.com/office/word/2010/wordprocessingInk" xmlns:wne="http://schemas.microsoft.com/office/word/2006/wordml" xmlns:wps="http://schemas.microsoft.com/office/word/2010/wordprocessingShape" mc:Ignorable="w14 w15 w16se w16cid wp14">
   <w:p>
     <w:r>
       <w:rPr>
@@ -9375,7 +8942,7 @@
 </file>
 
 <file path=word/numbering.xml><?xml version="1.0" encoding="utf-8"?>
-<w:numbering xmlns:wpc="http://schemas.microsoft.com/office/word/2010/wordprocessingCanvas" xmlns:cx="http://schemas.microsoft.com/office/drawing/2014/chartex" xmlns:mc="http://schemas.openxmlformats.org/markup-compatibility/2006" xmlns:o="urn:schemas-microsoft-com:office:office" xmlns:r="http://schemas.openxmlformats.org/officeDocument/2006/relationships" xmlns:m="http://schemas.openxmlformats.org/officeDocument/2006/math" xmlns:v="urn:schemas-microsoft-com:vml" xmlns:wp14="http://schemas.microsoft.com/office/word/2010/wordprocessingDrawing" xmlns:wp="http://schemas.openxmlformats.org/drawingml/2006/wordprocessingDrawing" xmlns:w10="urn:schemas-microsoft-com:office:word" xmlns:w="http://schemas.openxmlformats.org/wordprocessingml/2006/main" xmlns:w14="http://schemas.microsoft.com/office/word/2010/wordml" xmlns:w15="http://schemas.microsoft.com/office/word/2012/wordml" xmlns:w16se="http://schemas.microsoft.com/office/word/2015/wordml/symex" xmlns:wpg="http://schemas.microsoft.com/office/word/2010/wordprocessingGroup" xmlns:wpi="http://schemas.microsoft.com/office/word/2010/wordprocessingInk" xmlns:wne="http://schemas.microsoft.com/office/word/2006/wordml" xmlns:wps="http://schemas.microsoft.com/office/word/2010/wordprocessingShape" mc:Ignorable="w14 w15 w16se wp14">
+<w:numbering xmlns:wpc="http://schemas.microsoft.com/office/word/2010/wordprocessingCanvas" xmlns:cx="http://schemas.microsoft.com/office/drawing/2014/chartex" xmlns:cx1="http://schemas.microsoft.com/office/drawing/2015/9/8/chartex" xmlns:cx2="http://schemas.microsoft.com/office/drawing/2015/10/21/chartex" xmlns:cx3="http://schemas.microsoft.com/office/drawing/2016/5/9/chartex" xmlns:cx4="http://schemas.microsoft.com/office/drawing/2016/5/10/chartex" xmlns:cx5="http://schemas.microsoft.com/office/drawing/2016/5/11/chartex" xmlns:cx6="http://schemas.microsoft.com/office/drawing/2016/5/12/chartex" xmlns:cx7="http://schemas.microsoft.com/office/drawing/2016/5/13/chartex" xmlns:cx8="http://schemas.microsoft.com/office/drawing/2016/5/14/chartex" xmlns:mc="http://schemas.openxmlformats.org/markup-compatibility/2006" xmlns:aink="http://schemas.microsoft.com/office/drawing/2016/ink" xmlns:am3d="http://schemas.microsoft.com/office/drawing/2017/model3d" xmlns:o="urn:schemas-microsoft-com:office:office" xmlns:r="http://schemas.openxmlformats.org/officeDocument/2006/relationships" xmlns:m="http://schemas.openxmlformats.org/officeDocument/2006/math" xmlns:v="urn:schemas-microsoft-com:vml" xmlns:wp14="http://schemas.microsoft.com/office/word/2010/wordprocessingDrawing" xmlns:wp="http://schemas.openxmlformats.org/drawingml/2006/wordprocessingDrawing" xmlns:w10="urn:schemas-microsoft-com:office:word" xmlns:w="http://schemas.openxmlformats.org/wordprocessingml/2006/main" xmlns:w14="http://schemas.microsoft.com/office/word/2010/wordml" xmlns:w15="http://schemas.microsoft.com/office/word/2012/wordml" xmlns:w16cid="http://schemas.microsoft.com/office/word/2016/wordml/cid" xmlns:w16se="http://schemas.microsoft.com/office/word/2015/wordml/symex" xmlns:wpg="http://schemas.microsoft.com/office/word/2010/wordprocessingGroup" xmlns:wpi="http://schemas.microsoft.com/office/word/2010/wordprocessingInk" xmlns:wne="http://schemas.microsoft.com/office/word/2006/wordml" xmlns:wps="http://schemas.microsoft.com/office/word/2010/wordprocessingShape" mc:Ignorable="w14 w15 w16se w16cid wp14">
   <w:abstractNum w:abstractNumId="0" w15:restartNumberingAfterBreak="0">
     <w:nsid w:val="017F1254"/>
     <w:multiLevelType w:val="multilevel"/>
@@ -10861,7 +10428,7 @@
 </file>
 
 <file path=word/styles.xml><?xml version="1.0" encoding="utf-8"?>
-<w:styles xmlns:mc="http://schemas.openxmlformats.org/markup-compatibility/2006" xmlns:r="http://schemas.openxmlformats.org/officeDocument/2006/relationships" xmlns:w="http://schemas.openxmlformats.org/wordprocessingml/2006/main" xmlns:w14="http://schemas.microsoft.com/office/word/2010/wordml" xmlns:w15="http://schemas.microsoft.com/office/word/2012/wordml" xmlns:w16se="http://schemas.microsoft.com/office/word/2015/wordml/symex" mc:Ignorable="w14 w15 w16se">
+<w:styles xmlns:mc="http://schemas.openxmlformats.org/markup-compatibility/2006" xmlns:r="http://schemas.openxmlformats.org/officeDocument/2006/relationships" xmlns:w="http://schemas.openxmlformats.org/wordprocessingml/2006/main" xmlns:w14="http://schemas.microsoft.com/office/word/2010/wordml" xmlns:w15="http://schemas.microsoft.com/office/word/2012/wordml" xmlns:w16cid="http://schemas.microsoft.com/office/word/2016/wordml/cid" xmlns:w16se="http://schemas.microsoft.com/office/word/2015/wordml/symex" mc:Ignorable="w14 w15 w16se w16cid">
   <w:docDefaults>
     <w:rPrDefault>
       <w:rPr>
@@ -10883,7 +10450,7 @@
       </w:pPr>
     </w:pPrDefault>
   </w:docDefaults>
-  <w:latentStyles w:defLockedState="0" w:defUIPriority="99" w:defSemiHidden="0" w:defUnhideWhenUsed="0" w:defQFormat="0" w:count="371">
+  <w:latentStyles w:defLockedState="0" w:defUIPriority="99" w:defSemiHidden="0" w:defUnhideWhenUsed="0" w:defQFormat="0" w:count="375">
     <w:lsdException w:name="Normal" w:uiPriority="0" w:qFormat="1"/>
     <w:lsdException w:name="heading 1" w:uiPriority="9" w:qFormat="1"/>
     <w:lsdException w:name="heading 2" w:semiHidden="1" w:uiPriority="9" w:unhideWhenUsed="1" w:qFormat="1"/>
@@ -10989,7 +10556,6 @@
     <w:lsdException w:name="HTML Sample" w:semiHidden="1" w:unhideWhenUsed="1"/>
     <w:lsdException w:name="HTML Typewriter" w:semiHidden="1" w:unhideWhenUsed="1"/>
     <w:lsdException w:name="HTML Variable" w:semiHidden="1" w:unhideWhenUsed="1"/>
-    <w:lsdException w:name="Normal Table" w:semiHidden="1" w:unhideWhenUsed="1"/>
     <w:lsdException w:name="annotation subject" w:semiHidden="1" w:unhideWhenUsed="1"/>
     <w:lsdException w:name="No List" w:semiHidden="1" w:unhideWhenUsed="1"/>
     <w:lsdException w:name="Outline List 1" w:semiHidden="1" w:unhideWhenUsed="1"/>
@@ -11033,10 +10599,8 @@
     <w:lsdException w:name="Table Elegant" w:semiHidden="1" w:unhideWhenUsed="1"/>
     <w:lsdException w:name="Table Professional" w:semiHidden="1" w:unhideWhenUsed="1"/>
     <w:lsdException w:name="Table Subtle 1" w:semiHidden="1" w:unhideWhenUsed="1"/>
-    <w:lsdException w:name="Table Subtle 2" w:semiHidden="1" w:unhideWhenUsed="1"/>
     <w:lsdException w:name="Table Web 1" w:semiHidden="1" w:unhideWhenUsed="1"/>
     <w:lsdException w:name="Table Web 2" w:semiHidden="1" w:unhideWhenUsed="1"/>
-    <w:lsdException w:name="Table Web 3" w:semiHidden="1" w:unhideWhenUsed="1"/>
     <w:lsdException w:name="Balloon Text" w:semiHidden="1" w:unhideWhenUsed="1"/>
     <w:lsdException w:name="Table Grid" w:uiPriority="39"/>
     <w:lsdException w:name="Table Theme" w:semiHidden="1" w:unhideWhenUsed="1"/>
@@ -11255,6 +10819,10 @@
     <w:lsdException w:name="List Table 5 Dark Accent 6" w:uiPriority="50"/>
     <w:lsdException w:name="List Table 6 Colorful Accent 6" w:uiPriority="51"/>
     <w:lsdException w:name="List Table 7 Colorful Accent 6" w:uiPriority="52"/>
+    <w:lsdException w:name="Mention" w:semiHidden="1" w:unhideWhenUsed="1"/>
+    <w:lsdException w:name="Smart Hyperlink" w:semiHidden="1" w:unhideWhenUsed="1"/>
+    <w:lsdException w:name="Hashtag" w:semiHidden="1" w:unhideWhenUsed="1"/>
+    <w:lsdException w:name="Unresolved Mention" w:semiHidden="1" w:unhideWhenUsed="1"/>
   </w:latentStyles>
   <w:style w:type="paragraph" w:default="1" w:styleId="Normal">
     <w:name w:val="Normal"/>

</xml_diff>